<commit_message>
Edit 5.1 Feature functions Add 6.4 Searching Laptop
</commit_message>
<xml_diff>
--- a/Reports/Report 1 - Introduction.docx
+++ b/Reports/Report 1 - Introduction.docx
@@ -2926,21 +2926,21 @@
           <w:bCs/>
           <w:szCs w:val="28"/>
         </w:rPr>
-        <w:t xml:space="preserve"> can manage </w:t>
-      </w:r>
-      <w:r>
-        <w:rPr>
-          <w:bCs/>
-          <w:szCs w:val="28"/>
-        </w:rPr>
-        <w:t>the system, manage accounts</w:t>
-      </w:r>
-      <w:r>
-        <w:rPr>
-          <w:bCs/>
-          <w:szCs w:val="28"/>
-        </w:rPr>
-        <w:t xml:space="preserve"> and configure system.</w:t>
+        <w:t xml:space="preserve"> can </w:t>
+      </w:r>
+      <w:r>
+        <w:rPr>
+          <w:bCs/>
+          <w:szCs w:val="28"/>
+        </w:rPr>
+        <w:t>manage accounts</w:t>
+      </w:r>
+      <w:r>
+        <w:rPr>
+          <w:bCs/>
+          <w:szCs w:val="28"/>
+        </w:rPr>
+        <w:t>.</w:t>
       </w:r>
     </w:p>
     <w:p>
@@ -2976,21 +2976,35 @@
           <w:bCs/>
           <w:szCs w:val="28"/>
         </w:rPr>
-        <w:t>can parse, suggest,</w:t>
-      </w:r>
-      <w:r>
-        <w:rPr>
-          <w:bCs/>
-          <w:szCs w:val="28"/>
-        </w:rPr>
-        <w:t xml:space="preserve"> and recommend </w:t>
-      </w:r>
-      <w:r>
-        <w:rPr>
-          <w:bCs/>
-          <w:szCs w:val="28"/>
-        </w:rPr>
-        <w:t>laptop reviews</w:t>
+        <w:t>can parse</w:t>
+      </w:r>
+      <w:r>
+        <w:rPr>
+          <w:bCs/>
+          <w:szCs w:val="28"/>
+        </w:rPr>
+        <w:t xml:space="preserve"> </w:t>
+      </w:r>
+      <w:r>
+        <w:rPr>
+          <w:bCs/>
+          <w:szCs w:val="28"/>
+        </w:rPr>
+        <w:t>laptop</w:t>
+      </w:r>
+      <w:r>
+        <w:rPr>
+          <w:bCs/>
+          <w:szCs w:val="28"/>
+        </w:rPr>
+        <w:t>s’ specs and</w:t>
+      </w:r>
+      <w:r>
+        <w:rPr>
+          <w:bCs/>
+          <w:szCs w:val="28"/>
+        </w:rPr>
+        <w:t xml:space="preserve"> reviews</w:t>
       </w:r>
       <w:r>
         <w:rPr>
@@ -3047,7 +3061,21 @@
           <w:bCs/>
           <w:szCs w:val="28"/>
         </w:rPr>
-        <w:t xml:space="preserve">taff can </w:t>
+        <w:t>taff can</w:t>
+      </w:r>
+      <w:r>
+        <w:rPr>
+          <w:bCs/>
+          <w:szCs w:val="28"/>
+        </w:rPr>
+        <w:t xml:space="preserve"> configure the system,</w:t>
+      </w:r>
+      <w:r>
+        <w:rPr>
+          <w:bCs/>
+          <w:szCs w:val="28"/>
+        </w:rPr>
+        <w:t xml:space="preserve"> </w:t>
       </w:r>
       <w:r>
         <w:rPr>
@@ -3082,7 +3110,7 @@
           <w:bCs/>
           <w:szCs w:val="28"/>
         </w:rPr>
-        <w:t>.</w:t>
+        <w:t xml:space="preserve"> and train machine.</w:t>
       </w:r>
     </w:p>
     <w:p>
@@ -3104,7 +3132,21 @@
           <w:bCs/>
           <w:szCs w:val="28"/>
         </w:rPr>
-        <w:t xml:space="preserve">Users can </w:t>
+        <w:t>Users can</w:t>
+      </w:r>
+      <w:r>
+        <w:rPr>
+          <w:bCs/>
+          <w:szCs w:val="28"/>
+        </w:rPr>
+        <w:t xml:space="preserve"> search laptops,</w:t>
+      </w:r>
+      <w:r>
+        <w:rPr>
+          <w:bCs/>
+          <w:szCs w:val="28"/>
+        </w:rPr>
+        <w:t xml:space="preserve"> </w:t>
       </w:r>
       <w:r>
         <w:rPr>
@@ -3146,7 +3188,21 @@
           <w:bCs/>
           <w:szCs w:val="28"/>
         </w:rPr>
-        <w:t>that laptop</w:t>
+        <w:t>those</w:t>
+      </w:r>
+      <w:r>
+        <w:rPr>
+          <w:bCs/>
+          <w:szCs w:val="28"/>
+        </w:rPr>
+        <w:t xml:space="preserve"> laptop</w:t>
+      </w:r>
+      <w:r>
+        <w:rPr>
+          <w:bCs/>
+          <w:szCs w:val="28"/>
+        </w:rPr>
+        <w:t>s</w:t>
       </w:r>
       <w:bookmarkStart w:id="15" w:name="_GoBack"/>
       <w:bookmarkEnd w:id="15"/>
@@ -3741,6 +3797,41 @@
           <w:szCs w:val="28"/>
         </w:rPr>
         <w:t xml:space="preserve">Dictionary can automatically find synonyms of available words/phrases </w:t>
+      </w:r>
+    </w:p>
+    <w:p>
+      <w:pPr>
+        <w:pStyle w:val="Heading3"/>
+      </w:pPr>
+      <w:r>
+        <w:t xml:space="preserve"> Searching Laptop</w:t>
+      </w:r>
+    </w:p>
+    <w:p>
+      <w:pPr>
+        <w:pStyle w:val="ListParagraph"/>
+        <w:numPr>
+          <w:ilvl w:val="0"/>
+          <w:numId w:val="4"/>
+        </w:numPr>
+        <w:ind w:left="1350"/>
+        <w:rPr>
+          <w:rFonts w:ascii="Cambria" w:hAnsi="Cambria" w:cs="Cambria"/>
+          <w:bCs/>
+          <w:color w:val="000000"/>
+          <w:sz w:val="24"/>
+          <w:szCs w:val="28"/>
+        </w:rPr>
+      </w:pPr>
+      <w:r>
+        <w:rPr>
+          <w:rFonts w:ascii="Cambria" w:hAnsi="Cambria" w:cs="Cambria"/>
+          <w:bCs/>
+          <w:color w:val="000000"/>
+          <w:sz w:val="24"/>
+          <w:szCs w:val="28"/>
+        </w:rPr>
+        <w:t>User can search laptop and view that laptop with classified comments.</w:t>
       </w:r>
     </w:p>
     <w:p>
@@ -5590,7 +5681,7 @@
       <w:lvlText w:val="%1.%2"/>
       <w:lvlJc w:val="left"/>
       <w:pPr>
-        <w:ind w:left="1215" w:hanging="405"/>
+        <w:ind w:left="4185" w:hanging="405"/>
       </w:pPr>
       <w:rPr>
         <w:rFonts w:hint="default"/>
@@ -7477,7 +7568,7 @@
 </file>
 
 <file path=customXml/itemProps1.xml><?xml version="1.0" encoding="utf-8"?>
-<ds:datastoreItem xmlns:ds="http://schemas.openxmlformats.org/officeDocument/2006/customXml" ds:itemID="{D8599EB3-4075-4C4D-A1A4-01C0471B685C}">
+<ds:datastoreItem xmlns:ds="http://schemas.openxmlformats.org/officeDocument/2006/customXml" ds:itemID="{A4380324-3C12-491C-830B-86454788BD74}">
   <ds:schemaRefs>
     <ds:schemaRef ds:uri="http://schemas.openxmlformats.org/officeDocument/2006/bibliography"/>
   </ds:schemaRefs>

</xml_diff>

<commit_message>
Update Report 1 - Introduction.docx
</commit_message>
<xml_diff>
--- a/Reports/Report 1 - Introduction.docx
+++ b/Reports/Report 1 - Introduction.docx
@@ -2472,22 +2472,16 @@
         <w:jc w:val="both"/>
       </w:pPr>
       <w:r>
-        <w:t xml:space="preserve">Nowadays, there are many kinds of laptops that many people suffer difficulties in finding the </w:t>
-      </w:r>
-      <w:r>
-        <w:t>best laptops for them. People often choose laptop base</w:t>
-      </w:r>
-      <w:r>
-        <w:t>d</w:t>
-      </w:r>
-      <w:r>
-        <w:t xml:space="preserve"> on </w:t>
-      </w:r>
-      <w:r>
-        <w:t>what they see at the electronic</w:t>
-      </w:r>
-      <w:r>
-        <w:t xml:space="preserve"> supermarkets or reading reviews on some trusted pages, etc. Today, with the growth of technology, we can have a more convenient way to do such jobs. To achieve this, we should gather and classify the reviews from trusted websites so that customers can have the best advices and easily make decisions. How can we know whether the reviews are positive or negative? O</w:t>
+        <w:t>Finding suitable laptops is not an easy thing to do. To solve that problem, we propose a solution which can help people to archive it. W</w:t>
+      </w:r>
+      <w:r>
+        <w:t xml:space="preserve">e </w:t>
+      </w:r>
+      <w:r>
+        <w:t>will</w:t>
+      </w:r>
+      <w:r>
+        <w:t xml:space="preserve"> gather and classify the reviews from trusted websites so that customers can have the best advices and easily make decisions. How can we know whether the reviews are positive or negative? O</w:t>
       </w:r>
       <w:r>
         <w:t>ur system will, therefore, help classify the reviews automatically, show them to our customers in an appropriate way.</w:t>
@@ -2508,6 +2502,21 @@
         <w:t>Situation:</w:t>
       </w:r>
       <w:bookmarkEnd w:id="9"/>
+    </w:p>
+    <w:p>
+      <w:pPr>
+        <w:ind w:left="360" w:firstLine="720"/>
+        <w:jc w:val="both"/>
+      </w:pPr>
+      <w:r>
+        <w:rPr>
+          <w:rFonts w:ascii="Cambria" w:hAnsi="Cambria" w:cs="Cambria"/>
+          <w:color w:val="000000"/>
+          <w:sz w:val="24"/>
+          <w:szCs w:val="24"/>
+        </w:rPr>
+        <w:t>Nowadays, there are many kinds of laptops that many people suffer difficulties in finding the best laptops for them. People often choose laptop based on what they see at the electronic supermarkets or reading reviews on some trusted pages, etc.</w:t>
+      </w:r>
     </w:p>
     <w:p>
       <w:pPr>
@@ -2819,7 +2828,6 @@
       </w:pPr>
       <w:bookmarkStart w:id="13" w:name="_Toc419294938"/>
       <w:r>
-        <w:lastRenderedPageBreak/>
         <w:t>Proposed Solution</w:t>
       </w:r>
       <w:bookmarkEnd w:id="13"/>
@@ -2950,25 +2958,178 @@
     <w:p>
       <w:pPr>
         <w:pStyle w:val="Heading3"/>
-      </w:pPr>
-      <w:r>
         <w:rPr>
           <w:rStyle w:val="Heading3Char"/>
           <w:b/>
           <w:bCs/>
         </w:rPr>
-        <w:t xml:space="preserve"> </w:t>
-      </w:r>
-      <w:bookmarkStart w:id="14" w:name="_Toc419294939"/>
+      </w:pPr>
       <w:r>
         <w:rPr>
           <w:rStyle w:val="Heading3Char"/>
           <w:b/>
           <w:bCs/>
         </w:rPr>
+        <w:t xml:space="preserve"> </w:t>
+      </w:r>
+      <w:bookmarkStart w:id="14" w:name="_Toc419294939"/>
+      <w:r>
+        <w:rPr>
+          <w:rStyle w:val="Heading3Char"/>
+          <w:b/>
+          <w:bCs/>
+        </w:rPr>
         <w:t>Feature functions</w:t>
       </w:r>
       <w:bookmarkEnd w:id="14"/>
+    </w:p>
+    <w:p>
+      <w:pPr>
+        <w:ind w:left="360" w:firstLine="720"/>
+        <w:jc w:val="both"/>
+        <w:rPr>
+          <w:rFonts w:ascii="Cambria" w:hAnsi="Cambria" w:cs="Cambria"/>
+          <w:bCs/>
+          <w:color w:val="000000"/>
+          <w:sz w:val="24"/>
+          <w:szCs w:val="28"/>
+        </w:rPr>
+      </w:pPr>
+      <w:r>
+        <w:rPr>
+          <w:rFonts w:ascii="Cambria" w:hAnsi="Cambria" w:cs="Cambria"/>
+          <w:bCs/>
+          <w:color w:val="000000"/>
+          <w:sz w:val="24"/>
+          <w:szCs w:val="28"/>
+        </w:rPr>
+        <w:t xml:space="preserve">On our system, general users can search for laptops’ specs and reviews. If the laptops that users want are not available on system, they can ask for notification through emails when the information is updated. </w:t>
+      </w:r>
+      <w:r>
+        <w:rPr>
+          <w:rFonts w:ascii="Cambria" w:hAnsi="Cambria" w:cs="Cambria"/>
+          <w:bCs/>
+          <w:color w:val="000000"/>
+          <w:sz w:val="24"/>
+          <w:szCs w:val="28"/>
+        </w:rPr>
+        <w:t xml:space="preserve">To handle users’ requirements, the LRS can parse laptops’ specs and reviews daily or on requests. The system also allows staff to configure it, manually update dictionary which is used to classify the reviews, and have the ability to automatically find the synonyms </w:t>
+      </w:r>
+      <w:r>
+        <w:rPr>
+          <w:rFonts w:ascii="Cambria" w:hAnsi="Cambria" w:cs="Cambria"/>
+          <w:bCs/>
+          <w:color w:val="000000"/>
+          <w:sz w:val="24"/>
+          <w:szCs w:val="28"/>
+        </w:rPr>
+        <w:t xml:space="preserve">antonyms </w:t>
+      </w:r>
+      <w:r>
+        <w:rPr>
+          <w:rFonts w:ascii="Cambria" w:hAnsi="Cambria" w:cs="Cambria"/>
+          <w:bCs/>
+          <w:color w:val="000000"/>
+          <w:sz w:val="24"/>
+          <w:szCs w:val="28"/>
+        </w:rPr>
+        <w:t>of words/phrases in the dictionary</w:t>
+      </w:r>
+      <w:r>
+        <w:rPr>
+          <w:rFonts w:ascii="Cambria" w:hAnsi="Cambria" w:cs="Cambria"/>
+          <w:bCs/>
+          <w:color w:val="000000"/>
+          <w:sz w:val="24"/>
+          <w:szCs w:val="28"/>
+        </w:rPr>
+        <w:t xml:space="preserve"> or synchronize laptops’ name</w:t>
+      </w:r>
+      <w:r>
+        <w:rPr>
+          <w:rFonts w:ascii="Cambria" w:hAnsi="Cambria" w:cs="Cambria"/>
+          <w:bCs/>
+          <w:color w:val="000000"/>
+          <w:sz w:val="24"/>
+          <w:szCs w:val="28"/>
+        </w:rPr>
+        <w:t>. Last but not lease, this system should help admins to manage all the accounts.</w:t>
+      </w:r>
+    </w:p>
+    <w:p>
+      <w:pPr>
+        <w:pStyle w:val="Heading3"/>
+        <w:jc w:val="both"/>
+      </w:pPr>
+      <w:bookmarkStart w:id="15" w:name="_Toc419294940"/>
+      <w:r>
+        <w:t xml:space="preserve"> </w:t>
+      </w:r>
+      <w:r>
+        <w:t>Advantage</w:t>
+      </w:r>
+      <w:r>
+        <w:t>s</w:t>
+      </w:r>
+      <w:r>
+        <w:t xml:space="preserve"> and disadvantage</w:t>
+      </w:r>
+      <w:r>
+        <w:t>s</w:t>
+      </w:r>
+      <w:bookmarkEnd w:id="15"/>
+    </w:p>
+    <w:p>
+      <w:pPr>
+        <w:pStyle w:val="Default"/>
+        <w:ind w:left="630" w:firstLine="450"/>
+        <w:jc w:val="both"/>
+        <w:rPr>
+          <w:bCs/>
+          <w:color w:val="auto"/>
+          <w:szCs w:val="28"/>
+        </w:rPr>
+      </w:pPr>
+      <w:r>
+        <w:rPr>
+          <w:bCs/>
+          <w:color w:val="auto"/>
+          <w:szCs w:val="28"/>
+        </w:rPr>
+        <w:t>The advantage</w:t>
+      </w:r>
+      <w:r>
+        <w:rPr>
+          <w:bCs/>
+          <w:color w:val="auto"/>
+          <w:szCs w:val="28"/>
+        </w:rPr>
+        <w:t>s</w:t>
+      </w:r>
+      <w:r>
+        <w:rPr>
+          <w:bCs/>
+          <w:color w:val="auto"/>
+          <w:szCs w:val="28"/>
+        </w:rPr>
+        <w:t xml:space="preserve"> and disadvantage</w:t>
+      </w:r>
+      <w:r>
+        <w:rPr>
+          <w:bCs/>
+          <w:color w:val="auto"/>
+          <w:szCs w:val="28"/>
+        </w:rPr>
+        <w:t>s</w:t>
+      </w:r>
+      <w:r>
+        <w:rPr>
+          <w:bCs/>
+          <w:color w:val="auto"/>
+          <w:szCs w:val="28"/>
+        </w:rPr>
+        <w:t xml:space="preserve"> of the proposed solution:</w:t>
+      </w:r>
     </w:p>
     <w:p>
       <w:pPr>
@@ -2981,26 +3142,22 @@
         <w:jc w:val="both"/>
         <w:rPr>
           <w:bCs/>
-          <w:szCs w:val="28"/>
-        </w:rPr>
-      </w:pPr>
-      <w:r>
-        <w:rPr>
-          <w:bCs/>
-          <w:szCs w:val="28"/>
-        </w:rPr>
-        <w:t>A</w:t>
-      </w:r>
-      <w:r>
-        <w:rPr>
-          <w:bCs/>
-          <w:szCs w:val="28"/>
-        </w:rPr>
-        <w:t>dmin</w:t>
-      </w:r>
-      <w:r>
-        <w:rPr>
-          <w:bCs/>
+          <w:color w:val="auto"/>
+          <w:szCs w:val="28"/>
+        </w:rPr>
+      </w:pPr>
+      <w:r>
+        <w:rPr>
+          <w:bCs/>
+          <w:color w:val="auto"/>
+          <w:szCs w:val="28"/>
+        </w:rPr>
+        <w:t>Advantage</w:t>
+      </w:r>
+      <w:r>
+        <w:rPr>
+          <w:bCs/>
+          <w:color w:val="auto"/>
           <w:szCs w:val="28"/>
         </w:rPr>
         <w:t>s</w:t>
@@ -3008,23 +3165,34 @@
       <w:r>
         <w:rPr>
           <w:bCs/>
-          <w:szCs w:val="28"/>
-        </w:rPr>
-        <w:t xml:space="preserve"> can </w:t>
-      </w:r>
-      <w:r>
-        <w:rPr>
-          <w:bCs/>
-          <w:szCs w:val="28"/>
-        </w:rPr>
-        <w:t>manage accounts</w:t>
-      </w:r>
-      <w:r>
-        <w:rPr>
-          <w:bCs/>
-          <w:szCs w:val="28"/>
-        </w:rPr>
-        <w:t>.</w:t>
+          <w:color w:val="auto"/>
+          <w:szCs w:val="28"/>
+        </w:rPr>
+        <w:t>:</w:t>
+      </w:r>
+      <w:r>
+        <w:rPr>
+          <w:bCs/>
+          <w:color w:val="auto"/>
+          <w:szCs w:val="28"/>
+        </w:rPr>
+        <w:t xml:space="preserve"> P</w:t>
+      </w:r>
+      <w:r>
+        <w:rPr>
+          <w:bCs/>
+          <w:color w:val="auto"/>
+          <w:szCs w:val="28"/>
+        </w:rPr>
+        <w:t xml:space="preserve">rovide </w:t>
+      </w:r>
+      <w:r>
+        <w:rPr>
+          <w:bCs/>
+          <w:color w:val="auto"/>
+          <w:szCs w:val="28"/>
+        </w:rPr>
+        <w:t>reviews with classification that help customers to make decision easier.</w:t>
       </w:r>
     </w:p>
     <w:p>
@@ -3038,86 +3206,193 @@
         <w:jc w:val="both"/>
         <w:rPr>
           <w:bCs/>
-          <w:szCs w:val="28"/>
-        </w:rPr>
-      </w:pPr>
-      <w:r>
-        <w:rPr>
-          <w:bCs/>
-          <w:szCs w:val="28"/>
-        </w:rPr>
-        <w:t>S</w:t>
-      </w:r>
-      <w:r>
-        <w:rPr>
-          <w:bCs/>
-          <w:szCs w:val="28"/>
-        </w:rPr>
-        <w:t xml:space="preserve">ystem </w:t>
-      </w:r>
-      <w:r>
-        <w:rPr>
-          <w:bCs/>
-          <w:szCs w:val="28"/>
-        </w:rPr>
-        <w:t>can parse</w:t>
-      </w:r>
-      <w:r>
-        <w:rPr>
-          <w:bCs/>
-          <w:szCs w:val="28"/>
-        </w:rPr>
+          <w:color w:val="auto"/>
+          <w:szCs w:val="28"/>
+        </w:rPr>
+      </w:pPr>
+      <w:r>
+        <w:rPr>
+          <w:bCs/>
+          <w:color w:val="auto"/>
+          <w:szCs w:val="28"/>
+        </w:rPr>
+        <w:t>Disadvantage</w:t>
+      </w:r>
+      <w:r>
+        <w:rPr>
+          <w:bCs/>
+          <w:color w:val="auto"/>
+          <w:szCs w:val="28"/>
+        </w:rPr>
+        <w:t>s</w:t>
+      </w:r>
+      <w:r>
+        <w:rPr>
+          <w:bCs/>
+          <w:color w:val="auto"/>
+          <w:szCs w:val="28"/>
+        </w:rPr>
+        <w:t xml:space="preserve">: </w:t>
+      </w:r>
+    </w:p>
+    <w:p>
+      <w:pPr>
+        <w:pStyle w:val="Default"/>
+        <w:numPr>
+          <w:ilvl w:val="1"/>
+          <w:numId w:val="4"/>
+        </w:numPr>
+        <w:jc w:val="both"/>
+        <w:rPr>
+          <w:bCs/>
+          <w:color w:val="auto"/>
+          <w:szCs w:val="28"/>
+        </w:rPr>
+      </w:pPr>
+      <w:r>
+        <w:rPr>
+          <w:bCs/>
+          <w:color w:val="auto"/>
+          <w:szCs w:val="28"/>
+        </w:rPr>
+        <w:t>The system is using s</w:t>
+      </w:r>
+      <w:r>
+        <w:rPr>
+          <w:bCs/>
+          <w:color w:val="auto"/>
+          <w:szCs w:val="28"/>
+        </w:rPr>
+        <w:t>tatic parse</w:t>
+      </w:r>
+      <w:r>
+        <w:rPr>
+          <w:bCs/>
+          <w:color w:val="auto"/>
+          <w:szCs w:val="28"/>
+        </w:rPr>
+        <w:t>. The disadvantage is that</w:t>
+      </w:r>
+      <w:r>
+        <w:rPr>
+          <w:bCs/>
+          <w:color w:val="auto"/>
+          <w:szCs w:val="28"/>
+        </w:rPr>
+        <w:t xml:space="preserve"> if the source websites change their st</w:t>
+      </w:r>
+      <w:r>
+        <w:rPr>
+          <w:bCs/>
+          <w:color w:val="auto"/>
+          <w:szCs w:val="28"/>
+        </w:rPr>
+        <w:t xml:space="preserve">ructures, the parse process may </w:t>
+      </w:r>
+      <w:r>
+        <w:rPr>
+          <w:bCs/>
+          <w:color w:val="auto"/>
+          <w:szCs w:val="28"/>
+        </w:rPr>
+        <w:t xml:space="preserve">be failed. </w:t>
+      </w:r>
+    </w:p>
+    <w:p>
+      <w:pPr>
+        <w:pStyle w:val="Default"/>
+        <w:numPr>
+          <w:ilvl w:val="1"/>
+          <w:numId w:val="4"/>
+        </w:numPr>
+        <w:jc w:val="both"/>
+        <w:rPr>
+          <w:bCs/>
+          <w:color w:val="auto"/>
+          <w:szCs w:val="28"/>
+        </w:rPr>
+      </w:pPr>
+      <w:r>
+        <w:rPr>
+          <w:bCs/>
+          <w:color w:val="auto"/>
+          <w:szCs w:val="28"/>
+        </w:rPr>
+        <w:t>Th</w:t>
+      </w:r>
+      <w:bookmarkStart w:id="16" w:name="_GoBack"/>
+      <w:bookmarkEnd w:id="16"/>
+      <w:r>
+        <w:rPr>
+          <w:bCs/>
+          <w:color w:val="auto"/>
+          <w:szCs w:val="28"/>
+        </w:rPr>
+        <w:t>ere might be mistakes in classifying the reviews.</w:t>
+      </w:r>
+    </w:p>
+    <w:p>
+      <w:pPr>
+        <w:pStyle w:val="Heading2"/>
+        <w:jc w:val="both"/>
+      </w:pPr>
+      <w:bookmarkStart w:id="17" w:name="_Toc419294941"/>
+      <w:r>
+        <w:t>Functional Requirement</w:t>
+      </w:r>
+      <w:r>
+        <w:t>s</w:t>
+      </w:r>
+      <w:bookmarkEnd w:id="17"/>
+    </w:p>
+    <w:p>
+      <w:pPr>
+        <w:pStyle w:val="Default"/>
+        <w:ind w:left="360" w:firstLine="720"/>
+        <w:jc w:val="both"/>
+        <w:rPr>
+          <w:bCs/>
+          <w:szCs w:val="28"/>
+        </w:rPr>
+      </w:pPr>
+      <w:r>
+        <w:rPr>
+          <w:bCs/>
+          <w:szCs w:val="28"/>
+        </w:rPr>
+        <w:t>Function requirement</w:t>
+      </w:r>
+      <w:r>
+        <w:rPr>
+          <w:bCs/>
+          <w:szCs w:val="28"/>
+        </w:rPr>
+        <w:t>s</w:t>
+      </w:r>
+      <w:r>
+        <w:rPr>
+          <w:bCs/>
+          <w:szCs w:val="28"/>
+        </w:rPr>
+        <w:t xml:space="preserve"> of the system are listed as below:</w:t>
+      </w:r>
+    </w:p>
+    <w:p>
+      <w:pPr>
+        <w:pStyle w:val="Heading3"/>
+        <w:jc w:val="both"/>
+      </w:pPr>
+      <w:r>
         <w:t xml:space="preserve"> </w:t>
       </w:r>
-      <w:r>
-        <w:rPr>
-          <w:bCs/>
-          <w:szCs w:val="28"/>
-        </w:rPr>
-        <w:t>laptop</w:t>
-      </w:r>
-      <w:r>
-        <w:rPr>
-          <w:bCs/>
-          <w:szCs w:val="28"/>
-        </w:rPr>
-        <w:t>s’ specs and</w:t>
-      </w:r>
-      <w:r>
-        <w:rPr>
-          <w:bCs/>
-          <w:szCs w:val="28"/>
-        </w:rPr>
-        <w:t xml:space="preserve"> reviews</w:t>
-      </w:r>
-      <w:r>
-        <w:rPr>
-          <w:bCs/>
-          <w:szCs w:val="28"/>
-        </w:rPr>
-        <w:t xml:space="preserve"> daily</w:t>
-      </w:r>
-      <w:r>
-        <w:rPr>
-          <w:bCs/>
-          <w:szCs w:val="28"/>
-        </w:rPr>
-        <w:t xml:space="preserve"> or </w:t>
-      </w:r>
-      <w:r>
-        <w:rPr>
-          <w:bCs/>
-          <w:szCs w:val="28"/>
-        </w:rPr>
-        <w:t xml:space="preserve">on </w:t>
-      </w:r>
-      <w:r>
-        <w:rPr>
-          <w:bCs/>
-          <w:szCs w:val="28"/>
-        </w:rPr>
-        <w:t>requests.</w:t>
-      </w:r>
+      <w:bookmarkStart w:id="18" w:name="_Toc419294942"/>
+      <w:r>
+        <w:t>Data</w:t>
+      </w:r>
+      <w:r>
+        <w:t xml:space="preserve"> Management</w:t>
+      </w:r>
+      <w:bookmarkEnd w:id="18"/>
     </w:p>
     <w:p>
       <w:pPr>
@@ -3129,73 +3404,35 @@
         <w:ind w:left="1440"/>
         <w:jc w:val="both"/>
         <w:rPr>
-          <w:bCs/>
-          <w:szCs w:val="28"/>
-        </w:rPr>
-      </w:pPr>
-      <w:r>
-        <w:rPr>
-          <w:bCs/>
-          <w:szCs w:val="28"/>
-        </w:rPr>
-        <w:t>S</w:t>
-      </w:r>
-      <w:r>
-        <w:rPr>
-          <w:bCs/>
-          <w:szCs w:val="28"/>
-        </w:rPr>
-        <w:t>taff can</w:t>
-      </w:r>
-      <w:r>
-        <w:rPr>
-          <w:bCs/>
-          <w:szCs w:val="28"/>
-        </w:rPr>
-        <w:t xml:space="preserve"> configure the system,</w:t>
-      </w:r>
-      <w:r>
-        <w:rPr>
-          <w:bCs/>
-          <w:szCs w:val="28"/>
-        </w:rPr>
+          <w:b/>
+          <w:bCs/>
+          <w:szCs w:val="28"/>
+        </w:rPr>
+      </w:pPr>
+      <w:r>
+        <w:rPr>
+          <w:bCs/>
+          <w:szCs w:val="28"/>
+        </w:rPr>
+        <w:t>Parse the reviews automatically and manually.</w:t>
+      </w:r>
+    </w:p>
+    <w:p>
+      <w:pPr>
+        <w:pStyle w:val="Heading3"/>
+        <w:jc w:val="both"/>
+      </w:pPr>
+      <w:r>
         <w:t xml:space="preserve"> </w:t>
       </w:r>
-      <w:r>
-        <w:rPr>
-          <w:bCs/>
-          <w:szCs w:val="28"/>
-        </w:rPr>
-        <w:t>manual</w:t>
-      </w:r>
-      <w:r>
-        <w:rPr>
-          <w:bCs/>
-          <w:szCs w:val="28"/>
-        </w:rPr>
-        <w:t>ly</w:t>
-      </w:r>
-      <w:r>
-        <w:rPr>
-          <w:bCs/>
-          <w:szCs w:val="28"/>
-        </w:rPr>
-        <w:t xml:space="preserve"> </w:t>
-      </w:r>
-      <w:r>
-        <w:rPr>
-          <w:bCs/>
-          <w:szCs w:val="28"/>
-        </w:rPr>
-        <w:t>update dictionary</w:t>
-      </w:r>
-      <w:r>
-        <w:rPr>
-          <w:bCs/>
-          <w:szCs w:val="28"/>
-        </w:rPr>
-        <w:t xml:space="preserve"> and train machine.</w:t>
-      </w:r>
+      <w:bookmarkStart w:id="19" w:name="_Toc419294943"/>
+      <w:r>
+        <w:t>User</w:t>
+      </w:r>
+      <w:r>
+        <w:t xml:space="preserve"> Management</w:t>
+      </w:r>
+      <w:bookmarkEnd w:id="19"/>
     </w:p>
     <w:p>
       <w:pPr>
@@ -3207,437 +3444,6 @@
         <w:ind w:left="1440"/>
         <w:jc w:val="both"/>
         <w:rPr>
-          <w:bCs/>
-          <w:szCs w:val="28"/>
-        </w:rPr>
-      </w:pPr>
-      <w:r>
-        <w:rPr>
-          <w:bCs/>
-          <w:szCs w:val="28"/>
-        </w:rPr>
-        <w:t>Users can</w:t>
-      </w:r>
-      <w:r>
-        <w:rPr>
-          <w:bCs/>
-          <w:szCs w:val="28"/>
-        </w:rPr>
-        <w:t xml:space="preserve"> search laptops,</w:t>
-      </w:r>
-      <w:r>
-        <w:rPr>
-          <w:bCs/>
-          <w:szCs w:val="28"/>
-        </w:rPr>
-        <w:t xml:space="preserve"> </w:t>
-      </w:r>
-      <w:r>
-        <w:rPr>
-          <w:bCs/>
-          <w:szCs w:val="28"/>
-        </w:rPr>
-        <w:t xml:space="preserve">ask for laptops those </w:t>
-      </w:r>
-      <w:r>
-        <w:rPr>
-          <w:bCs/>
-          <w:szCs w:val="28"/>
-        </w:rPr>
-        <w:t>are not available on the system</w:t>
-      </w:r>
-      <w:r>
-        <w:rPr>
-          <w:bCs/>
-          <w:szCs w:val="28"/>
-        </w:rPr>
-        <w:t xml:space="preserve"> and </w:t>
-      </w:r>
-      <w:r>
-        <w:rPr>
-          <w:bCs/>
-          <w:szCs w:val="28"/>
-        </w:rPr>
-        <w:t>will be informed of</w:t>
-      </w:r>
-      <w:r>
-        <w:rPr>
-          <w:bCs/>
-          <w:szCs w:val="28"/>
-        </w:rPr>
-        <w:t xml:space="preserve"> </w:t>
-      </w:r>
-      <w:r>
-        <w:rPr>
-          <w:bCs/>
-          <w:szCs w:val="28"/>
-        </w:rPr>
-        <w:t>those</w:t>
-      </w:r>
-      <w:r>
-        <w:rPr>
-          <w:bCs/>
-          <w:szCs w:val="28"/>
-        </w:rPr>
-        <w:t xml:space="preserve"> laptop</w:t>
-      </w:r>
-      <w:r>
-        <w:rPr>
-          <w:bCs/>
-          <w:szCs w:val="28"/>
-        </w:rPr>
-        <w:t>s</w:t>
-      </w:r>
-      <w:r>
-        <w:rPr>
-          <w:bCs/>
-          <w:szCs w:val="28"/>
-        </w:rPr>
-        <w:t>.</w:t>
-      </w:r>
-    </w:p>
-    <w:p>
-      <w:pPr>
-        <w:pStyle w:val="Heading3"/>
-        <w:jc w:val="both"/>
-      </w:pPr>
-      <w:r>
-        <w:t xml:space="preserve"> </w:t>
-      </w:r>
-      <w:bookmarkStart w:id="15" w:name="_Toc419294940"/>
-      <w:r>
-        <w:t>Advantage</w:t>
-      </w:r>
-      <w:r>
-        <w:t>s</w:t>
-      </w:r>
-      <w:r>
-        <w:t xml:space="preserve"> and disadvantage</w:t>
-      </w:r>
-      <w:r>
-        <w:t>s</w:t>
-      </w:r>
-      <w:bookmarkEnd w:id="15"/>
-    </w:p>
-    <w:p>
-      <w:pPr>
-        <w:pStyle w:val="Default"/>
-        <w:ind w:left="630" w:firstLine="450"/>
-        <w:jc w:val="both"/>
-        <w:rPr>
-          <w:bCs/>
-          <w:color w:val="auto"/>
-          <w:szCs w:val="28"/>
-        </w:rPr>
-      </w:pPr>
-      <w:r>
-        <w:rPr>
-          <w:bCs/>
-          <w:color w:val="auto"/>
-          <w:szCs w:val="28"/>
-        </w:rPr>
-        <w:t>The advantage</w:t>
-      </w:r>
-      <w:r>
-        <w:rPr>
-          <w:bCs/>
-          <w:color w:val="auto"/>
-          <w:szCs w:val="28"/>
-        </w:rPr>
-        <w:t>s</w:t>
-      </w:r>
-      <w:r>
-        <w:rPr>
-          <w:bCs/>
-          <w:color w:val="auto"/>
-          <w:szCs w:val="28"/>
-        </w:rPr>
-        <w:t xml:space="preserve"> and disadvantage</w:t>
-      </w:r>
-      <w:r>
-        <w:rPr>
-          <w:bCs/>
-          <w:color w:val="auto"/>
-          <w:szCs w:val="28"/>
-        </w:rPr>
-        <w:t>s</w:t>
-      </w:r>
-      <w:r>
-        <w:rPr>
-          <w:bCs/>
-          <w:color w:val="auto"/>
-          <w:szCs w:val="28"/>
-        </w:rPr>
-        <w:t xml:space="preserve"> of the proposed solution:</w:t>
-      </w:r>
-    </w:p>
-    <w:p>
-      <w:pPr>
-        <w:pStyle w:val="Default"/>
-        <w:numPr>
-          <w:ilvl w:val="0"/>
-          <w:numId w:val="4"/>
-        </w:numPr>
-        <w:ind w:left="1440"/>
-        <w:jc w:val="both"/>
-        <w:rPr>
-          <w:bCs/>
-          <w:color w:val="auto"/>
-          <w:szCs w:val="28"/>
-        </w:rPr>
-      </w:pPr>
-      <w:r>
-        <w:rPr>
-          <w:bCs/>
-          <w:color w:val="auto"/>
-          <w:szCs w:val="28"/>
-        </w:rPr>
-        <w:t>Advantage</w:t>
-      </w:r>
-      <w:r>
-        <w:rPr>
-          <w:bCs/>
-          <w:color w:val="auto"/>
-          <w:szCs w:val="28"/>
-        </w:rPr>
-        <w:t>s</w:t>
-      </w:r>
-      <w:r>
-        <w:rPr>
-          <w:bCs/>
-          <w:color w:val="auto"/>
-          <w:szCs w:val="28"/>
-        </w:rPr>
-        <w:t>:</w:t>
-      </w:r>
-      <w:r>
-        <w:rPr>
-          <w:bCs/>
-          <w:color w:val="auto"/>
-          <w:szCs w:val="28"/>
-        </w:rPr>
-        <w:t xml:space="preserve"> P</w:t>
-      </w:r>
-      <w:r>
-        <w:rPr>
-          <w:bCs/>
-          <w:color w:val="auto"/>
-          <w:szCs w:val="28"/>
-        </w:rPr>
-        <w:t xml:space="preserve">rovide </w:t>
-      </w:r>
-      <w:r>
-        <w:rPr>
-          <w:bCs/>
-          <w:color w:val="auto"/>
-          <w:szCs w:val="28"/>
-        </w:rPr>
-        <w:t>useful reviews with classification that help customers to make decision easier.</w:t>
-      </w:r>
-    </w:p>
-    <w:p>
-      <w:pPr>
-        <w:pStyle w:val="Default"/>
-        <w:numPr>
-          <w:ilvl w:val="0"/>
-          <w:numId w:val="4"/>
-        </w:numPr>
-        <w:ind w:left="1440"/>
-        <w:jc w:val="both"/>
-        <w:rPr>
-          <w:bCs/>
-          <w:color w:val="auto"/>
-          <w:szCs w:val="28"/>
-        </w:rPr>
-      </w:pPr>
-      <w:r>
-        <w:rPr>
-          <w:bCs/>
-          <w:color w:val="auto"/>
-          <w:szCs w:val="28"/>
-        </w:rPr>
-        <w:t>Disadvantage</w:t>
-      </w:r>
-      <w:r>
-        <w:rPr>
-          <w:bCs/>
-          <w:color w:val="auto"/>
-          <w:szCs w:val="28"/>
-        </w:rPr>
-        <w:t>s</w:t>
-      </w:r>
-      <w:r>
-        <w:rPr>
-          <w:bCs/>
-          <w:color w:val="auto"/>
-          <w:szCs w:val="28"/>
-        </w:rPr>
-        <w:t xml:space="preserve">: </w:t>
-      </w:r>
-      <w:r>
-        <w:rPr>
-          <w:bCs/>
-          <w:color w:val="auto"/>
-          <w:szCs w:val="28"/>
-        </w:rPr>
-        <w:t>Users</w:t>
-      </w:r>
-      <w:r>
-        <w:rPr>
-          <w:bCs/>
-          <w:color w:val="auto"/>
-          <w:szCs w:val="28"/>
-        </w:rPr>
-        <w:t xml:space="preserve"> must hav</w:t>
-      </w:r>
-      <w:bookmarkStart w:id="16" w:name="_GoBack"/>
-      <w:bookmarkEnd w:id="16"/>
-      <w:r>
-        <w:rPr>
-          <w:bCs/>
-          <w:color w:val="auto"/>
-          <w:szCs w:val="28"/>
-        </w:rPr>
-        <w:t>e</w:t>
-      </w:r>
-      <w:r>
-        <w:rPr>
-          <w:bCs/>
-          <w:color w:val="auto"/>
-          <w:szCs w:val="28"/>
-        </w:rPr>
-        <w:t xml:space="preserve"> a smart phone or a laptop/computer</w:t>
-      </w:r>
-      <w:r>
-        <w:rPr>
-          <w:bCs/>
-          <w:color w:val="auto"/>
-          <w:szCs w:val="28"/>
-        </w:rPr>
-        <w:t xml:space="preserve"> to use this system.</w:t>
-      </w:r>
-      <w:r>
-        <w:rPr>
-          <w:bCs/>
-          <w:color w:val="auto"/>
-          <w:szCs w:val="28"/>
-        </w:rPr>
-        <w:t xml:space="preserve"> </w:t>
-      </w:r>
-      <w:r>
-        <w:rPr>
-          <w:bCs/>
-          <w:color w:val="auto"/>
-          <w:szCs w:val="28"/>
-        </w:rPr>
-        <w:t xml:space="preserve">Internet connection is required to </w:t>
-      </w:r>
-      <w:r>
-        <w:rPr>
-          <w:bCs/>
-          <w:color w:val="auto"/>
-          <w:szCs w:val="28"/>
-        </w:rPr>
-        <w:t>obtain</w:t>
-      </w:r>
-      <w:r>
-        <w:rPr>
-          <w:bCs/>
-          <w:color w:val="auto"/>
-          <w:szCs w:val="28"/>
-        </w:rPr>
-        <w:t xml:space="preserve"> t</w:t>
-      </w:r>
-      <w:r>
-        <w:rPr>
-          <w:bCs/>
-          <w:color w:val="auto"/>
-          <w:szCs w:val="28"/>
-        </w:rPr>
-        <w:t>he latest information</w:t>
-      </w:r>
-      <w:r>
-        <w:rPr>
-          <w:bCs/>
-          <w:color w:val="auto"/>
-          <w:szCs w:val="28"/>
-        </w:rPr>
-        <w:t>.</w:t>
-      </w:r>
-    </w:p>
-    <w:p>
-      <w:pPr>
-        <w:pStyle w:val="Heading2"/>
-        <w:jc w:val="both"/>
-      </w:pPr>
-      <w:bookmarkStart w:id="17" w:name="_Toc419294941"/>
-      <w:r>
-        <w:t>Functional Requirement</w:t>
-      </w:r>
-      <w:r>
-        <w:t>s</w:t>
-      </w:r>
-      <w:bookmarkEnd w:id="17"/>
-    </w:p>
-    <w:p>
-      <w:pPr>
-        <w:pStyle w:val="Default"/>
-        <w:ind w:left="360" w:firstLine="720"/>
-        <w:jc w:val="both"/>
-        <w:rPr>
-          <w:bCs/>
-          <w:szCs w:val="28"/>
-        </w:rPr>
-      </w:pPr>
-      <w:r>
-        <w:rPr>
-          <w:bCs/>
-          <w:szCs w:val="28"/>
-        </w:rPr>
-        <w:t>Function requirement</w:t>
-      </w:r>
-      <w:r>
-        <w:rPr>
-          <w:bCs/>
-          <w:szCs w:val="28"/>
-        </w:rPr>
-        <w:t>s</w:t>
-      </w:r>
-      <w:r>
-        <w:rPr>
-          <w:bCs/>
-          <w:szCs w:val="28"/>
-        </w:rPr>
-        <w:t xml:space="preserve"> of the system are listed as below:</w:t>
-      </w:r>
-    </w:p>
-    <w:p>
-      <w:pPr>
-        <w:pStyle w:val="Heading3"/>
-        <w:jc w:val="both"/>
-      </w:pPr>
-      <w:r>
-        <w:t xml:space="preserve"> </w:t>
-      </w:r>
-      <w:bookmarkStart w:id="18" w:name="_Toc419294942"/>
-      <w:r>
-        <w:t>Data</w:t>
-      </w:r>
-      <w:r>
-        <w:t xml:space="preserve"> Management</w:t>
-      </w:r>
-      <w:bookmarkEnd w:id="18"/>
-    </w:p>
-    <w:p>
-      <w:pPr>
-        <w:pStyle w:val="Default"/>
-        <w:numPr>
-          <w:ilvl w:val="0"/>
-          <w:numId w:val="4"/>
-        </w:numPr>
-        <w:ind w:left="1440"/>
-        <w:jc w:val="both"/>
-        <w:rPr>
           <w:b/>
           <w:bCs/>
           <w:szCs w:val="28"/>
@@ -3648,177 +3454,7 @@
           <w:bCs/>
           <w:szCs w:val="28"/>
         </w:rPr>
-        <w:t xml:space="preserve">System will parse data from </w:t>
-      </w:r>
-      <w:r>
-        <w:rPr>
-          <w:bCs/>
-          <w:szCs w:val="28"/>
-        </w:rPr>
-        <w:t>trusted</w:t>
-      </w:r>
-      <w:r>
-        <w:rPr>
-          <w:bCs/>
-          <w:szCs w:val="28"/>
-        </w:rPr>
-        <w:t xml:space="preserve"> websites automatically at specific time</w:t>
-      </w:r>
-      <w:r>
-        <w:rPr>
-          <w:bCs/>
-          <w:szCs w:val="28"/>
-        </w:rPr>
-        <w:t>s</w:t>
-      </w:r>
-      <w:r>
-        <w:rPr>
-          <w:bCs/>
-          <w:szCs w:val="28"/>
-        </w:rPr>
-        <w:t>.</w:t>
-      </w:r>
-    </w:p>
-    <w:p>
-      <w:pPr>
-        <w:pStyle w:val="Default"/>
-        <w:numPr>
-          <w:ilvl w:val="0"/>
-          <w:numId w:val="4"/>
-        </w:numPr>
-        <w:ind w:left="1440"/>
-        <w:jc w:val="both"/>
-        <w:rPr>
-          <w:b/>
-          <w:bCs/>
-          <w:szCs w:val="28"/>
-        </w:rPr>
-      </w:pPr>
-      <w:r>
-        <w:rPr>
-          <w:bCs/>
-          <w:szCs w:val="28"/>
-        </w:rPr>
-        <w:t>Staff</w:t>
-      </w:r>
-      <w:r>
-        <w:rPr>
-          <w:bCs/>
-          <w:szCs w:val="28"/>
-        </w:rPr>
-        <w:t xml:space="preserve"> can force the system to parse data any time.</w:t>
-      </w:r>
-    </w:p>
-    <w:p>
-      <w:pPr>
-        <w:pStyle w:val="Default"/>
-        <w:numPr>
-          <w:ilvl w:val="0"/>
-          <w:numId w:val="4"/>
-        </w:numPr>
-        <w:ind w:left="1440"/>
-        <w:jc w:val="both"/>
-        <w:rPr>
-          <w:b/>
-          <w:bCs/>
-          <w:szCs w:val="28"/>
-        </w:rPr>
-      </w:pPr>
-      <w:r>
-        <w:rPr>
-          <w:bCs/>
-          <w:szCs w:val="28"/>
-        </w:rPr>
-        <w:t>User</w:t>
-      </w:r>
-      <w:r>
-        <w:rPr>
-          <w:bCs/>
-          <w:szCs w:val="28"/>
-        </w:rPr>
-        <w:t>s</w:t>
-      </w:r>
-      <w:r>
-        <w:rPr>
-          <w:bCs/>
-          <w:szCs w:val="28"/>
-        </w:rPr>
-        <w:t xml:space="preserve"> can </w:t>
-      </w:r>
-      <w:r>
-        <w:rPr>
-          <w:bCs/>
-          <w:szCs w:val="28"/>
-        </w:rPr>
-        <w:t>ask for laptops which are not available on our systems</w:t>
-      </w:r>
-      <w:r>
-        <w:rPr>
-          <w:bCs/>
-          <w:szCs w:val="28"/>
-        </w:rPr>
-        <w:t>.</w:t>
-      </w:r>
-    </w:p>
-    <w:p>
-      <w:pPr>
-        <w:pStyle w:val="Heading3"/>
-        <w:jc w:val="both"/>
-      </w:pPr>
-      <w:r>
-        <w:t xml:space="preserve"> </w:t>
-      </w:r>
-      <w:bookmarkStart w:id="19" w:name="_Toc419294943"/>
-      <w:r>
-        <w:t>User</w:t>
-      </w:r>
-      <w:r>
-        <w:t xml:space="preserve"> Management</w:t>
-      </w:r>
-      <w:bookmarkEnd w:id="19"/>
-    </w:p>
-    <w:p>
-      <w:pPr>
-        <w:pStyle w:val="Default"/>
-        <w:numPr>
-          <w:ilvl w:val="0"/>
-          <w:numId w:val="4"/>
-        </w:numPr>
-        <w:ind w:left="1440"/>
-        <w:jc w:val="both"/>
-        <w:rPr>
-          <w:b/>
-          <w:bCs/>
-          <w:szCs w:val="28"/>
-        </w:rPr>
-      </w:pPr>
-      <w:r>
-        <w:rPr>
-          <w:bCs/>
-          <w:szCs w:val="28"/>
-        </w:rPr>
-        <w:t>Admin</w:t>
-      </w:r>
-      <w:r>
-        <w:rPr>
-          <w:bCs/>
-          <w:szCs w:val="28"/>
-        </w:rPr>
-        <w:t xml:space="preserve"> can </w:t>
-      </w:r>
-      <w:r>
-        <w:rPr>
-          <w:bCs/>
-          <w:szCs w:val="28"/>
-        </w:rPr>
-        <w:t xml:space="preserve">manage </w:t>
-      </w:r>
-      <w:r>
-        <w:rPr>
-          <w:bCs/>
-          <w:szCs w:val="28"/>
-        </w:rPr>
-        <w:t>staff</w:t>
+        <w:t>Manage users</w:t>
       </w:r>
       <w:r>
         <w:rPr>
@@ -3865,44 +3501,19 @@
           <w:bCs/>
           <w:szCs w:val="28"/>
         </w:rPr>
-        <w:t>Staff can update data in dictionary manually.</w:t>
+        <w:t>Update dictionary manually and automatically.</w:t>
       </w:r>
     </w:p>
     <w:p>
       <w:pPr>
-        <w:pStyle w:val="Default"/>
-        <w:numPr>
-          <w:ilvl w:val="0"/>
-          <w:numId w:val="4"/>
-        </w:numPr>
-        <w:ind w:left="1350"/>
-        <w:jc w:val="both"/>
-        <w:rPr>
-          <w:b/>
-          <w:bCs/>
-          <w:szCs w:val="28"/>
-        </w:rPr>
-      </w:pPr>
-      <w:r>
-        <w:rPr>
-          <w:bCs/>
-          <w:szCs w:val="28"/>
-        </w:rPr>
-        <w:t xml:space="preserve">Dictionary can automatically find synonyms of available words/phrases </w:t>
-      </w:r>
-    </w:p>
-    <w:p>
-      <w:pPr>
         <w:pStyle w:val="Heading3"/>
       </w:pPr>
       <w:r>
         <w:t xml:space="preserve"> </w:t>
       </w:r>
-      <w:bookmarkStart w:id="21" w:name="_Toc419294945"/>
-      <w:r>
-        <w:t>Searching Laptop</w:t>
-      </w:r>
-      <w:bookmarkEnd w:id="21"/>
+      <w:r>
+        <w:t>Users’ functions:</w:t>
+      </w:r>
     </w:p>
     <w:p>
       <w:pPr>
@@ -3928,19 +3539,46 @@
           <w:sz w:val="24"/>
           <w:szCs w:val="28"/>
         </w:rPr>
-        <w:t>User can search laptop and view that laptop with classified comments.</w:t>
+        <w:t>Search laptops.</w:t>
       </w:r>
     </w:p>
     <w:p>
       <w:pPr>
+        <w:pStyle w:val="ListParagraph"/>
+        <w:numPr>
+          <w:ilvl w:val="0"/>
+          <w:numId w:val="4"/>
+        </w:numPr>
+        <w:ind w:left="1350"/>
+        <w:rPr>
+          <w:rFonts w:ascii="Cambria" w:hAnsi="Cambria" w:cs="Cambria"/>
+          <w:bCs/>
+          <w:color w:val="000000"/>
+          <w:sz w:val="24"/>
+          <w:szCs w:val="28"/>
+        </w:rPr>
+      </w:pPr>
+      <w:r>
+        <w:rPr>
+          <w:rFonts w:ascii="Cambria" w:hAnsi="Cambria" w:cs="Cambria"/>
+          <w:bCs/>
+          <w:color w:val="000000"/>
+          <w:sz w:val="24"/>
+          <w:szCs w:val="28"/>
+        </w:rPr>
+        <w:t>Provide feedbacks.</w:t>
+      </w:r>
+    </w:p>
+    <w:p>
+      <w:pPr>
         <w:pStyle w:val="Heading2"/>
         <w:jc w:val="both"/>
       </w:pPr>
-      <w:bookmarkStart w:id="22" w:name="_Toc419294946"/>
+      <w:bookmarkStart w:id="21" w:name="_Toc419294946"/>
       <w:r>
         <w:t>Role and Responsibility</w:t>
       </w:r>
-      <w:bookmarkEnd w:id="22"/>
+      <w:bookmarkEnd w:id="21"/>
       <w:r>
         <w:t xml:space="preserve"> </w:t>
       </w:r>
@@ -4442,6 +4080,7 @@
               <w:rPr>
                 <w:szCs w:val="28"/>
               </w:rPr>
+              <w:lastRenderedPageBreak/>
               <w:t>4</w:t>
             </w:r>
           </w:p>
@@ -4645,7 +4284,7 @@
           <w:szCs w:val="24"/>
         </w:rPr>
       </w:pPr>
-      <w:bookmarkStart w:id="23" w:name="_Toc377162038"/>
+      <w:bookmarkStart w:id="22" w:name="_Toc377162038"/>
       <w:r>
         <w:rPr>
           <w:color w:val="auto"/>
@@ -4719,7 +4358,7 @@
         </w:rPr>
         <w:t>ies</w:t>
       </w:r>
-      <w:bookmarkEnd w:id="23"/>
+      <w:bookmarkEnd w:id="22"/>
     </w:p>
     <w:sectPr>
       <w:pgSz w:w="11909" w:h="16834" w:code="9"/>
@@ -6682,6 +6321,7 @@
       <w:spacing w:after="0" w:line="240" w:lineRule="auto"/>
     </w:pPr>
     <w:tblPr>
+      <w:tblInd w:w="0" w:type="dxa"/>
       <w:tblBorders>
         <w:top w:val="single" w:sz="4" w:space="0" w:color="auto"/>
         <w:left w:val="single" w:sz="4" w:space="0" w:color="auto"/>
@@ -6690,6 +6330,12 @@
         <w:insideH w:val="single" w:sz="4" w:space="0" w:color="auto"/>
         <w:insideV w:val="single" w:sz="4" w:space="0" w:color="auto"/>
       </w:tblBorders>
+      <w:tblCellMar>
+        <w:top w:w="0" w:type="dxa"/>
+        <w:left w:w="108" w:type="dxa"/>
+        <w:bottom w:w="0" w:type="dxa"/>
+        <w:right w:w="108" w:type="dxa"/>
+      </w:tblCellMar>
     </w:tblPr>
   </w:style>
   <w:style w:type="paragraph" w:styleId="Header">
@@ -6871,6 +6517,7 @@
     <w:tblPr>
       <w:tblStyleRowBandSize w:val="1"/>
       <w:tblStyleColBandSize w:val="1"/>
+      <w:tblInd w:w="0" w:type="dxa"/>
       <w:tblBorders>
         <w:top w:val="single" w:sz="8" w:space="0" w:color="000000" w:themeColor="text1"/>
         <w:left w:val="single" w:sz="8" w:space="0" w:color="000000" w:themeColor="text1"/>
@@ -6879,6 +6526,12 @@
         <w:insideH w:val="single" w:sz="8" w:space="0" w:color="000000" w:themeColor="text1"/>
         <w:insideV w:val="single" w:sz="8" w:space="0" w:color="000000" w:themeColor="text1"/>
       </w:tblBorders>
+      <w:tblCellMar>
+        <w:top w:w="0" w:type="dxa"/>
+        <w:left w:w="108" w:type="dxa"/>
+        <w:bottom w:w="0" w:type="dxa"/>
+        <w:right w:w="108" w:type="dxa"/>
+      </w:tblCellMar>
     </w:tblPr>
     <w:tblStylePr w:type="firstRow">
       <w:pPr>
@@ -7103,12 +6756,19 @@
     <w:tblPr>
       <w:tblStyleRowBandSize w:val="1"/>
       <w:tblStyleColBandSize w:val="1"/>
+      <w:tblInd w:w="0" w:type="dxa"/>
       <w:tblBorders>
         <w:top w:val="single" w:sz="8" w:space="0" w:color="4BACC6" w:themeColor="accent5"/>
         <w:left w:val="single" w:sz="8" w:space="0" w:color="4BACC6" w:themeColor="accent5"/>
         <w:bottom w:val="single" w:sz="8" w:space="0" w:color="4BACC6" w:themeColor="accent5"/>
         <w:right w:val="single" w:sz="8" w:space="0" w:color="4BACC6" w:themeColor="accent5"/>
       </w:tblBorders>
+      <w:tblCellMar>
+        <w:top w:w="0" w:type="dxa"/>
+        <w:left w:w="108" w:type="dxa"/>
+        <w:bottom w:w="0" w:type="dxa"/>
+        <w:right w:w="108" w:type="dxa"/>
+      </w:tblCellMar>
     </w:tblPr>
     <w:tblStylePr w:type="firstRow">
       <w:pPr>
@@ -7188,6 +6848,7 @@
     <w:tblPr>
       <w:tblStyleRowBandSize w:val="1"/>
       <w:tblStyleColBandSize w:val="1"/>
+      <w:tblInd w:w="0" w:type="dxa"/>
       <w:tblBorders>
         <w:top w:val="single" w:sz="8" w:space="0" w:color="78C0D4" w:themeColor="accent5" w:themeTint="BF"/>
         <w:left w:val="single" w:sz="8" w:space="0" w:color="78C0D4" w:themeColor="accent5" w:themeTint="BF"/>
@@ -7195,6 +6856,12 @@
         <w:right w:val="single" w:sz="8" w:space="0" w:color="78C0D4" w:themeColor="accent5" w:themeTint="BF"/>
         <w:insideH w:val="single" w:sz="8" w:space="0" w:color="78C0D4" w:themeColor="accent5" w:themeTint="BF"/>
       </w:tblBorders>
+      <w:tblCellMar>
+        <w:top w:w="0" w:type="dxa"/>
+        <w:left w:w="108" w:type="dxa"/>
+        <w:bottom w:w="0" w:type="dxa"/>
+        <w:right w:w="108" w:type="dxa"/>
+      </w:tblCellMar>
     </w:tblPr>
     <w:tblStylePr w:type="firstRow">
       <w:pPr>
@@ -7290,10 +6957,17 @@
     <w:tblPr>
       <w:tblStyleRowBandSize w:val="1"/>
       <w:tblStyleColBandSize w:val="1"/>
+      <w:tblInd w:w="0" w:type="dxa"/>
       <w:tblBorders>
         <w:top w:val="single" w:sz="8" w:space="0" w:color="4BACC6" w:themeColor="accent5"/>
         <w:bottom w:val="single" w:sz="8" w:space="0" w:color="4BACC6" w:themeColor="accent5"/>
       </w:tblBorders>
+      <w:tblCellMar>
+        <w:top w:w="0" w:type="dxa"/>
+        <w:left w:w="108" w:type="dxa"/>
+        <w:bottom w:w="0" w:type="dxa"/>
+        <w:right w:w="108" w:type="dxa"/>
+      </w:tblCellMar>
     </w:tblPr>
     <w:tblStylePr w:type="firstRow">
       <w:pPr>
@@ -7665,7 +7339,7 @@
 </file>
 
 <file path=customXml/itemProps1.xml><?xml version="1.0" encoding="utf-8"?>
-<ds:datastoreItem xmlns:ds="http://schemas.openxmlformats.org/officeDocument/2006/customXml" ds:itemID="{C5ABDC2B-8E3C-4D6B-B961-8C7701CAD52B}">
+<ds:datastoreItem xmlns:ds="http://schemas.openxmlformats.org/officeDocument/2006/customXml" ds:itemID="{C426C9D7-2C9F-48BA-9ED0-33C19D733D33}">
   <ds:schemaRefs>
     <ds:schemaRef ds:uri="http://schemas.openxmlformats.org/officeDocument/2006/bibliography"/>
   </ds:schemaRefs>

</xml_diff>

<commit_message>
Edit position of ACKNOWLEDGEMENTS
</commit_message>
<xml_diff>
--- a/Reports/Report 1 - Introduction.docx
+++ b/Reports/Report 1 - Introduction.docx
@@ -730,10 +730,111 @@
         <w:jc w:val="both"/>
         <w:rPr>
           <w:rFonts w:ascii="Cambria" w:hAnsi="Cambria"/>
-        </w:rPr>
-      </w:pPr>
+          <w:b/>
+          <w:i/>
+          <w:u w:val="single"/>
+        </w:rPr>
+      </w:pPr>
+      <w:r>
+        <w:rPr>
+          <w:rFonts w:ascii="Cambria" w:hAnsi="Cambria"/>
+          <w:b/>
+          <w:i/>
+          <w:sz w:val="32"/>
+          <w:u w:val="single"/>
+        </w:rPr>
+        <w:lastRenderedPageBreak/>
+        <w:t>ACKNOWLEDGEMENTS</w:t>
+      </w:r>
+      <w:r>
+        <w:rPr>
+          <w:rFonts w:ascii="Cambria" w:hAnsi="Cambria"/>
+          <w:b/>
+          <w:i/>
+          <w:u w:val="single"/>
+        </w:rPr>
+        <w:t xml:space="preserve"> </w:t>
+      </w:r>
     </w:p>
-    <w:bookmarkStart w:id="0" w:name="_Toc419529631" w:displacedByCustomXml="next"/>
+    <w:p>
+      <w:pPr>
+        <w:ind w:firstLine="720"/>
+        <w:jc w:val="both"/>
+        <w:rPr>
+          <w:rFonts w:ascii="Cambria" w:hAnsi="Cambria"/>
+        </w:rPr>
+      </w:pPr>
+      <w:r>
+        <w:rPr>
+          <w:rFonts w:ascii="Cambria" w:hAnsi="Cambria"/>
+        </w:rPr>
+        <w:t>We wish to thank various people for their contribution to this project</w:t>
+      </w:r>
+      <w:r>
+        <w:rPr>
+          <w:rFonts w:ascii="Cambria" w:hAnsi="Cambria"/>
+        </w:rPr>
+        <w:t>: Our teachers for their advice and participation</w:t>
+      </w:r>
+      <w:r>
+        <w:rPr>
+          <w:rFonts w:ascii="Cambria" w:hAnsi="Cambria"/>
+        </w:rPr>
+        <w:t xml:space="preserve"> in the final review, our friend</w:t>
+      </w:r>
+      <w:r>
+        <w:rPr>
+          <w:rFonts w:ascii="Cambria" w:hAnsi="Cambria"/>
+        </w:rPr>
+        <w:t>s</w:t>
+      </w:r>
+      <w:r>
+        <w:rPr>
+          <w:rFonts w:ascii="Cambria" w:hAnsi="Cambria"/>
+        </w:rPr>
+        <w:t xml:space="preserve"> for the</w:t>
+      </w:r>
+      <w:r>
+        <w:rPr>
+          <w:rFonts w:ascii="Cambria" w:hAnsi="Cambria"/>
+        </w:rPr>
+        <w:t>ir</w:t>
+      </w:r>
+      <w:r>
+        <w:rPr>
+          <w:rFonts w:ascii="Cambria" w:hAnsi="Cambria"/>
+        </w:rPr>
+        <w:t xml:space="preserve"> valuable technical support.  </w:t>
+      </w:r>
+    </w:p>
+    <w:p>
+      <w:pPr>
+        <w:jc w:val="both"/>
+        <w:rPr>
+          <w:rFonts w:ascii="Cambria" w:hAnsi="Cambria"/>
+        </w:rPr>
+      </w:pPr>
+      <w:r>
+        <w:rPr>
+          <w:rFonts w:ascii="Cambria" w:hAnsi="Cambria"/>
+        </w:rPr>
+        <w:t>Special thanks should be given to Mr.Kiều Trọng Khánh, our research supervisor for his professional guidance and the useful, constructive recommendations throughout the course of this project.</w:t>
+      </w:r>
+    </w:p>
+    <w:p>
+      <w:pPr>
+        <w:rPr>
+          <w:rFonts w:ascii="Cambria" w:hAnsi="Cambria"/>
+        </w:rPr>
+      </w:pPr>
+      <w:r>
+        <w:rPr>
+          <w:rFonts w:ascii="Cambria" w:hAnsi="Cambria"/>
+        </w:rPr>
+        <w:br w:type="page"/>
+      </w:r>
+    </w:p>
+    <w:bookmarkStart w:id="0" w:name="_Toc419530042" w:displacedByCustomXml="next"/>
     <w:sdt>
       <w:sdtPr>
         <w:rPr>
@@ -802,7 +903,7 @@
           <w:r>
             <w:fldChar w:fldCharType="separate"/>
           </w:r>
-          <w:hyperlink w:anchor="_Toc419529631" w:history="1">
+          <w:hyperlink w:anchor="_Toc419530042" w:history="1">
             <w:r>
               <w:rPr>
                 <w:rStyle w:val="Hyperlink"/>
@@ -829,7 +930,7 @@
                 <w:noProof/>
                 <w:webHidden/>
               </w:rPr>
-              <w:instrText xml:space="preserve"> PAGEREF _Toc419529631 \h </w:instrText>
+              <w:instrText xml:space="preserve"> PAGEREF _Toc419530042 \h </w:instrText>
             </w:r>
             <w:r>
               <w:rPr>
@@ -849,7 +950,7 @@
                 <w:noProof/>
                 <w:webHidden/>
               </w:rPr>
-              <w:t>3</w:t>
+              <w:t>4</w:t>
             </w:r>
             <w:r>
               <w:rPr>
@@ -871,7 +972,7 @@
               <w:noProof/>
             </w:rPr>
           </w:pPr>
-          <w:hyperlink w:anchor="_Toc419529632" w:history="1">
+          <w:hyperlink w:anchor="_Toc419530043" w:history="1">
             <w:r>
               <w:rPr>
                 <w:rStyle w:val="Hyperlink"/>
@@ -898,7 +999,7 @@
                 <w:noProof/>
                 <w:webHidden/>
               </w:rPr>
-              <w:instrText xml:space="preserve"> PAGEREF _Toc419529632 \h </w:instrText>
+              <w:instrText xml:space="preserve"> PAGEREF _Toc419530043 \h </w:instrText>
             </w:r>
             <w:r>
               <w:rPr>
@@ -918,7 +1019,7 @@
                 <w:noProof/>
                 <w:webHidden/>
               </w:rPr>
-              <w:t>3</w:t>
+              <w:t>4</w:t>
             </w:r>
             <w:r>
               <w:rPr>
@@ -940,7 +1041,7 @@
               <w:noProof/>
             </w:rPr>
           </w:pPr>
-          <w:hyperlink w:anchor="_Toc419529633" w:history="1">
+          <w:hyperlink w:anchor="_Toc419530044" w:history="1">
             <w:r>
               <w:rPr>
                 <w:rStyle w:val="Hyperlink"/>
@@ -967,7 +1068,7 @@
                 <w:noProof/>
                 <w:webHidden/>
               </w:rPr>
-              <w:instrText xml:space="preserve"> PAGEREF _Toc419529633 \h </w:instrText>
+              <w:instrText xml:space="preserve"> PAGEREF _Toc419530044 \h </w:instrText>
             </w:r>
             <w:r>
               <w:rPr>
@@ -1010,7 +1111,7 @@
               <w:noProof/>
             </w:rPr>
           </w:pPr>
-          <w:hyperlink w:anchor="_Toc419529634" w:history="1">
+          <w:hyperlink w:anchor="_Toc419530045" w:history="1">
             <w:r>
               <w:rPr>
                 <w:rStyle w:val="Hyperlink"/>
@@ -1051,7 +1152,7 @@
                 <w:noProof/>
                 <w:webHidden/>
               </w:rPr>
-              <w:instrText xml:space="preserve"> PAGEREF _Toc419529634 \h </w:instrText>
+              <w:instrText xml:space="preserve"> PAGEREF _Toc419530045 \h </w:instrText>
             </w:r>
             <w:r>
               <w:rPr>
@@ -1094,7 +1195,7 @@
               <w:noProof/>
             </w:rPr>
           </w:pPr>
-          <w:hyperlink w:anchor="_Toc419529635" w:history="1">
+          <w:hyperlink w:anchor="_Toc419530046" w:history="1">
             <w:r>
               <w:rPr>
                 <w:rStyle w:val="Hyperlink"/>
@@ -1135,7 +1236,7 @@
                 <w:noProof/>
                 <w:webHidden/>
               </w:rPr>
-              <w:instrText xml:space="preserve"> PAGEREF _Toc419529635 \h </w:instrText>
+              <w:instrText xml:space="preserve"> PAGEREF _Toc419530046 \h </w:instrText>
             </w:r>
             <w:r>
               <w:rPr>
@@ -1178,7 +1279,7 @@
               <w:noProof/>
             </w:rPr>
           </w:pPr>
-          <w:hyperlink w:anchor="_Toc419529636" w:history="1">
+          <w:hyperlink w:anchor="_Toc419530047" w:history="1">
             <w:r>
               <w:rPr>
                 <w:rStyle w:val="Hyperlink"/>
@@ -1219,7 +1320,7 @@
                 <w:noProof/>
                 <w:webHidden/>
               </w:rPr>
-              <w:instrText xml:space="preserve"> PAGEREF _Toc419529636 \h </w:instrText>
+              <w:instrText xml:space="preserve"> PAGEREF _Toc419530047 \h </w:instrText>
             </w:r>
             <w:r>
               <w:rPr>
@@ -1262,7 +1363,7 @@
               <w:noProof/>
             </w:rPr>
           </w:pPr>
-          <w:hyperlink w:anchor="_Toc419529637" w:history="1">
+          <w:hyperlink w:anchor="_Toc419530048" w:history="1">
             <w:r>
               <w:rPr>
                 <w:rStyle w:val="Hyperlink"/>
@@ -1303,7 +1404,7 @@
                 <w:noProof/>
                 <w:webHidden/>
               </w:rPr>
-              <w:instrText xml:space="preserve"> PAGEREF _Toc419529637 \h </w:instrText>
+              <w:instrText xml:space="preserve"> PAGEREF _Toc419530048 \h </w:instrText>
             </w:r>
             <w:r>
               <w:rPr>
@@ -1346,7 +1447,7 @@
               <w:noProof/>
             </w:rPr>
           </w:pPr>
-          <w:hyperlink w:anchor="_Toc419529638" w:history="1">
+          <w:hyperlink w:anchor="_Toc419530049" w:history="1">
             <w:r>
               <w:rPr>
                 <w:rStyle w:val="Hyperlink"/>
@@ -1387,7 +1488,7 @@
                 <w:noProof/>
                 <w:webHidden/>
               </w:rPr>
-              <w:instrText xml:space="preserve"> PAGEREF _Toc419529638 \h </w:instrText>
+              <w:instrText xml:space="preserve"> PAGEREF _Toc419530049 \h </w:instrText>
             </w:r>
             <w:r>
               <w:rPr>
@@ -1430,7 +1531,7 @@
               <w:noProof/>
             </w:rPr>
           </w:pPr>
-          <w:hyperlink w:anchor="_Toc419529639" w:history="1">
+          <w:hyperlink w:anchor="_Toc419530050" w:history="1">
             <w:r>
               <w:rPr>
                 <w:rStyle w:val="Hyperlink"/>
@@ -1471,7 +1572,7 @@
                 <w:noProof/>
                 <w:webHidden/>
               </w:rPr>
-              <w:instrText xml:space="preserve"> PAGEREF _Toc419529639 \h </w:instrText>
+              <w:instrText xml:space="preserve"> PAGEREF _Toc419530050 \h </w:instrText>
             </w:r>
             <w:r>
               <w:rPr>
@@ -1514,7 +1615,7 @@
               <w:noProof/>
             </w:rPr>
           </w:pPr>
-          <w:hyperlink w:anchor="_Toc419529640" w:history="1">
+          <w:hyperlink w:anchor="_Toc419530051" w:history="1">
             <w:r>
               <w:rPr>
                 <w:rStyle w:val="Hyperlink"/>
@@ -1555,7 +1656,7 @@
                 <w:noProof/>
                 <w:webHidden/>
               </w:rPr>
-              <w:instrText xml:space="preserve"> PAGEREF _Toc419529640 \h </w:instrText>
+              <w:instrText xml:space="preserve"> PAGEREF _Toc419530051 \h </w:instrText>
             </w:r>
             <w:r>
               <w:rPr>
@@ -1598,7 +1699,7 @@
               <w:noProof/>
             </w:rPr>
           </w:pPr>
-          <w:hyperlink w:anchor="_Toc419529641" w:history="1">
+          <w:hyperlink w:anchor="_Toc419530052" w:history="1">
             <w:r>
               <w:rPr>
                 <w:rStyle w:val="Hyperlink"/>
@@ -1639,7 +1740,7 @@
                 <w:noProof/>
                 <w:webHidden/>
               </w:rPr>
-              <w:instrText xml:space="preserve"> PAGEREF _Toc419529641 \h </w:instrText>
+              <w:instrText xml:space="preserve"> PAGEREF _Toc419530052 \h </w:instrText>
             </w:r>
             <w:r>
               <w:rPr>
@@ -1682,7 +1783,7 @@
               <w:noProof/>
             </w:rPr>
           </w:pPr>
-          <w:hyperlink w:anchor="_Toc419529642" w:history="1">
+          <w:hyperlink w:anchor="_Toc419530053" w:history="1">
             <w:r>
               <w:rPr>
                 <w:rStyle w:val="Hyperlink"/>
@@ -1723,7 +1824,7 @@
                 <w:noProof/>
                 <w:webHidden/>
               </w:rPr>
-              <w:instrText xml:space="preserve"> PAGEREF _Toc419529642 \h </w:instrText>
+              <w:instrText xml:space="preserve"> PAGEREF _Toc419530053 \h </w:instrText>
             </w:r>
             <w:r>
               <w:rPr>
@@ -1766,7 +1867,7 @@
               <w:noProof/>
             </w:rPr>
           </w:pPr>
-          <w:hyperlink w:anchor="_Toc419529643" w:history="1">
+          <w:hyperlink w:anchor="_Toc419530054" w:history="1">
             <w:r>
               <w:rPr>
                 <w:rStyle w:val="Hyperlink"/>
@@ -1807,7 +1908,7 @@
                 <w:noProof/>
                 <w:webHidden/>
               </w:rPr>
-              <w:instrText xml:space="preserve"> PAGEREF _Toc419529643 \h </w:instrText>
+              <w:instrText xml:space="preserve"> PAGEREF _Toc419530054 \h </w:instrText>
             </w:r>
             <w:r>
               <w:rPr>
@@ -1850,7 +1951,7 @@
               <w:noProof/>
             </w:rPr>
           </w:pPr>
-          <w:hyperlink w:anchor="_Toc419529644" w:history="1">
+          <w:hyperlink w:anchor="_Toc419530055" w:history="1">
             <w:r>
               <w:rPr>
                 <w:rStyle w:val="Hyperlink"/>
@@ -1891,7 +1992,7 @@
                 <w:noProof/>
                 <w:webHidden/>
               </w:rPr>
-              <w:instrText xml:space="preserve"> PAGEREF _Toc419529644 \h </w:instrText>
+              <w:instrText xml:space="preserve"> PAGEREF _Toc419530055 \h </w:instrText>
             </w:r>
             <w:r>
               <w:rPr>
@@ -1934,7 +2035,7 @@
               <w:noProof/>
             </w:rPr>
           </w:pPr>
-          <w:hyperlink w:anchor="_Toc419529645" w:history="1">
+          <w:hyperlink w:anchor="_Toc419530056" w:history="1">
             <w:r>
               <w:rPr>
                 <w:rStyle w:val="Hyperlink"/>
@@ -1975,7 +2076,7 @@
                 <w:noProof/>
                 <w:webHidden/>
               </w:rPr>
-              <w:instrText xml:space="preserve"> PAGEREF _Toc419529645 \h </w:instrText>
+              <w:instrText xml:space="preserve"> PAGEREF _Toc419530056 \h </w:instrText>
             </w:r>
             <w:r>
               <w:rPr>
@@ -2018,7 +2119,7 @@
               <w:noProof/>
             </w:rPr>
           </w:pPr>
-          <w:hyperlink w:anchor="_Toc419529646" w:history="1">
+          <w:hyperlink w:anchor="_Toc419530057" w:history="1">
             <w:r>
               <w:rPr>
                 <w:rStyle w:val="Hyperlink"/>
@@ -2059,7 +2160,7 @@
                 <w:noProof/>
                 <w:webHidden/>
               </w:rPr>
-              <w:instrText xml:space="preserve"> PAGEREF _Toc419529646 \h </w:instrText>
+              <w:instrText xml:space="preserve"> PAGEREF _Toc419530057 \h </w:instrText>
             </w:r>
             <w:r>
               <w:rPr>
@@ -2114,7 +2215,7 @@
           <w:noProof/>
         </w:rPr>
       </w:pPr>
-      <w:bookmarkStart w:id="1" w:name="_Toc419529632"/>
+      <w:bookmarkStart w:id="1" w:name="_Toc419530043"/>
       <w:r>
         <w:rPr>
           <w:sz w:val="32"/>
@@ -2168,6 +2269,8 @@
           </w:rPr>
           <w:tab/>
         </w:r>
+        <w:bookmarkStart w:id="2" w:name="_GoBack"/>
+        <w:bookmarkEnd w:id="2"/>
         <w:r>
           <w:rPr>
             <w:noProof/>
@@ -2200,7 +2303,7 @@
             <w:noProof/>
             <w:webHidden/>
           </w:rPr>
-          <w:t>7</w:t>
+          <w:t>6</w:t>
         </w:r>
         <w:r>
           <w:rPr>
@@ -2235,119 +2338,14 @@
     </w:p>
     <w:p>
       <w:pPr>
-        <w:jc w:val="both"/>
-        <w:rPr>
-          <w:rFonts w:ascii="Cambria" w:hAnsi="Cambria"/>
-          <w:b/>
-          <w:i/>
-          <w:u w:val="single"/>
-        </w:rPr>
-      </w:pPr>
-      <w:bookmarkStart w:id="2" w:name="_Toc366559295"/>
-      <w:r>
-        <w:rPr>
-          <w:rFonts w:ascii="Cambria" w:hAnsi="Cambria"/>
-          <w:b/>
-          <w:i/>
-          <w:sz w:val="32"/>
-          <w:u w:val="single"/>
-        </w:rPr>
-        <w:lastRenderedPageBreak/>
-        <w:t>ACKNOWLEDGEMENTS</w:t>
-      </w:r>
-      <w:r>
-        <w:rPr>
-          <w:rFonts w:ascii="Cambria" w:hAnsi="Cambria"/>
-          <w:b/>
-          <w:i/>
-          <w:u w:val="single"/>
-        </w:rPr>
-        <w:t xml:space="preserve"> </w:t>
-      </w:r>
-    </w:p>
-    <w:p>
-      <w:pPr>
-        <w:ind w:firstLine="720"/>
-        <w:jc w:val="both"/>
-        <w:rPr>
-          <w:rFonts w:ascii="Cambria" w:hAnsi="Cambria"/>
-        </w:rPr>
-      </w:pPr>
-      <w:r>
-        <w:rPr>
-          <w:rFonts w:ascii="Cambria" w:hAnsi="Cambria"/>
-        </w:rPr>
-        <w:t>We wish to thank various people for their contribution to this project</w:t>
-      </w:r>
-      <w:r>
-        <w:rPr>
-          <w:rFonts w:ascii="Cambria" w:hAnsi="Cambria"/>
-        </w:rPr>
-        <w:t>: Our teachers for their advice and participation</w:t>
-      </w:r>
-      <w:r>
-        <w:rPr>
-          <w:rFonts w:ascii="Cambria" w:hAnsi="Cambria"/>
-        </w:rPr>
-        <w:t xml:space="preserve"> in the final review, our friend</w:t>
-      </w:r>
-      <w:r>
-        <w:rPr>
-          <w:rFonts w:ascii="Cambria" w:hAnsi="Cambria"/>
-        </w:rPr>
-        <w:t>s</w:t>
-      </w:r>
-      <w:r>
-        <w:rPr>
-          <w:rFonts w:ascii="Cambria" w:hAnsi="Cambria"/>
-        </w:rPr>
-        <w:t xml:space="preserve"> for the</w:t>
-      </w:r>
-      <w:r>
-        <w:rPr>
-          <w:rFonts w:ascii="Cambria" w:hAnsi="Cambria"/>
-        </w:rPr>
-        <w:t>ir</w:t>
-      </w:r>
-      <w:r>
-        <w:rPr>
-          <w:rFonts w:ascii="Cambria" w:hAnsi="Cambria"/>
-        </w:rPr>
-        <w:t xml:space="preserve"> valuable technical support.  </w:t>
-      </w:r>
-    </w:p>
-    <w:p>
-      <w:pPr>
-        <w:ind w:firstLine="720"/>
-        <w:jc w:val="both"/>
-        <w:rPr>
-          <w:rFonts w:ascii="Cambria" w:hAnsi="Cambria" w:cs="Cambria"/>
-          <w:b/>
-          <w:bCs/>
-          <w:color w:val="000000"/>
-          <w:sz w:val="36"/>
-          <w:szCs w:val="32"/>
-        </w:rPr>
-      </w:pPr>
-      <w:r>
-        <w:rPr>
-          <w:rFonts w:ascii="Cambria" w:hAnsi="Cambria"/>
-        </w:rPr>
-        <w:t>Special thanks should be given to Mr.Kiều Trọng Khánh, our research supervisor for his professional guidance and the useful, constructive recommendations throughout the course of this project.</w:t>
-      </w:r>
-      <w:r>
-        <w:br w:type="page"/>
-      </w:r>
-    </w:p>
-    <w:p>
-      <w:pPr>
         <w:pStyle w:val="Heading1"/>
         <w:numPr>
           <w:ilvl w:val="0"/>
           <w:numId w:val="0"/>
         </w:numPr>
       </w:pPr>
-      <w:bookmarkStart w:id="3" w:name="_Toc419529633"/>
+      <w:bookmarkStart w:id="3" w:name="_Toc366559295"/>
+      <w:bookmarkStart w:id="4" w:name="_Toc419530044"/>
       <w:r>
         <w:lastRenderedPageBreak/>
         <w:t>Report No. 1</w:t>
@@ -2358,21 +2356,21 @@
       <w:r>
         <w:t>Introduction</w:t>
       </w:r>
-      <w:bookmarkEnd w:id="2"/>
       <w:bookmarkEnd w:id="3"/>
+      <w:bookmarkEnd w:id="4"/>
     </w:p>
     <w:p>
       <w:pPr>
         <w:pStyle w:val="Heading2"/>
         <w:jc w:val="both"/>
       </w:pPr>
-      <w:bookmarkStart w:id="4" w:name="_Toc366559296"/>
-      <w:bookmarkStart w:id="5" w:name="_Toc419529634"/>
+      <w:bookmarkStart w:id="5" w:name="_Toc366559296"/>
+      <w:bookmarkStart w:id="6" w:name="_Toc419530045"/>
       <w:r>
         <w:t>Project Information</w:t>
       </w:r>
-      <w:bookmarkEnd w:id="4"/>
       <w:bookmarkEnd w:id="5"/>
+      <w:bookmarkEnd w:id="6"/>
     </w:p>
     <w:p>
       <w:pPr>
@@ -2560,13 +2558,13 @@
         <w:pStyle w:val="Heading2"/>
         <w:jc w:val="both"/>
       </w:pPr>
-      <w:bookmarkStart w:id="6" w:name="_Toc366559297"/>
-      <w:bookmarkStart w:id="7" w:name="_Toc419529635"/>
+      <w:bookmarkStart w:id="7" w:name="_Toc366559297"/>
+      <w:bookmarkStart w:id="8" w:name="_Toc419530046"/>
       <w:r>
         <w:t>Introduction</w:t>
       </w:r>
-      <w:bookmarkEnd w:id="6"/>
       <w:bookmarkEnd w:id="7"/>
+      <w:bookmarkEnd w:id="8"/>
     </w:p>
     <w:p>
       <w:pPr>
@@ -2595,16 +2593,16 @@
         <w:pStyle w:val="Heading2"/>
         <w:jc w:val="both"/>
       </w:pPr>
-      <w:bookmarkStart w:id="8" w:name="_Toc366559298"/>
-      <w:bookmarkStart w:id="9" w:name="_Toc419529636"/>
+      <w:bookmarkStart w:id="9" w:name="_Toc366559298"/>
+      <w:bookmarkStart w:id="10" w:name="_Toc419530047"/>
       <w:r>
         <w:t xml:space="preserve">Current </w:t>
       </w:r>
-      <w:bookmarkEnd w:id="8"/>
+      <w:bookmarkEnd w:id="9"/>
       <w:r>
         <w:t>Situation:</w:t>
       </w:r>
-      <w:bookmarkEnd w:id="9"/>
+      <w:bookmarkEnd w:id="10"/>
     </w:p>
     <w:p>
       <w:pPr>
@@ -2702,11 +2700,11 @@
         <w:pStyle w:val="Heading2"/>
         <w:jc w:val="both"/>
       </w:pPr>
-      <w:bookmarkStart w:id="10" w:name="_Toc419529637"/>
+      <w:bookmarkStart w:id="11" w:name="_Toc419530048"/>
       <w:r>
         <w:t>Problem Definition</w:t>
       </w:r>
-      <w:bookmarkEnd w:id="10"/>
+      <w:bookmarkEnd w:id="11"/>
     </w:p>
     <w:p>
       <w:pPr>
@@ -2882,8 +2880,8 @@
           <w:szCs w:val="28"/>
         </w:rPr>
       </w:pPr>
-      <w:bookmarkStart w:id="11" w:name="OLE_LINK3"/>
-      <w:bookmarkStart w:id="12" w:name="OLE_LINK4"/>
+      <w:bookmarkStart w:id="12" w:name="OLE_LINK3"/>
+      <w:bookmarkStart w:id="13" w:name="OLE_LINK4"/>
       <w:r>
         <w:rPr>
           <w:bCs/>
@@ -2891,48 +2889,7 @@
         </w:rPr>
         <w:t>According to the description above, we can realize that reviews are one of the most important factors for choosing laptop. Are the reviews relevant or not? Useful or nonsense? From the trusted website or not? Our system will help you with those problems.</w:t>
       </w:r>
-      <w:bookmarkEnd w:id="11"/>
       <w:bookmarkEnd w:id="12"/>
-    </w:p>
-    <w:p>
-      <w:pPr>
-        <w:pStyle w:val="Default"/>
-        <w:jc w:val="both"/>
-        <w:rPr>
-          <w:bCs/>
-          <w:szCs w:val="28"/>
-        </w:rPr>
-      </w:pPr>
-    </w:p>
-    <w:p>
-      <w:pPr>
-        <w:pStyle w:val="Default"/>
-        <w:jc w:val="both"/>
-        <w:rPr>
-          <w:bCs/>
-          <w:szCs w:val="28"/>
-        </w:rPr>
-      </w:pPr>
-    </w:p>
-    <w:p>
-      <w:pPr>
-        <w:pStyle w:val="Default"/>
-        <w:jc w:val="both"/>
-        <w:rPr>
-          <w:bCs/>
-          <w:szCs w:val="28"/>
-        </w:rPr>
-      </w:pPr>
-    </w:p>
-    <w:p>
-      <w:pPr>
-        <w:pStyle w:val="Heading2"/>
-        <w:jc w:val="both"/>
-      </w:pPr>
-      <w:bookmarkStart w:id="13" w:name="_Toc419529638"/>
-      <w:r>
-        <w:t>Proposed Solution</w:t>
-      </w:r>
       <w:bookmarkEnd w:id="13"/>
     </w:p>
     <w:p>
@@ -2945,152 +2902,175 @@
           <w:szCs w:val="28"/>
         </w:rPr>
       </w:pPr>
-      <w:r>
-        <w:rPr>
-          <w:bCs/>
-          <w:szCs w:val="28"/>
-        </w:rPr>
-        <w:t xml:space="preserve">The system is intended </w:t>
-      </w:r>
-      <w:r>
-        <w:rPr>
-          <w:bCs/>
-          <w:szCs w:val="28"/>
-        </w:rPr>
-        <w:t>for using</w:t>
-      </w:r>
-      <w:r>
-        <w:rPr>
-          <w:bCs/>
-          <w:szCs w:val="28"/>
-        </w:rPr>
-        <w:t xml:space="preserve"> by </w:t>
-      </w:r>
-      <w:r>
-        <w:rPr>
-          <w:bCs/>
-          <w:szCs w:val="28"/>
-        </w:rPr>
-        <w:t>those</w:t>
-      </w:r>
-      <w:r>
-        <w:rPr>
-          <w:bCs/>
-          <w:szCs w:val="28"/>
-        </w:rPr>
-        <w:t xml:space="preserve"> </w:t>
-      </w:r>
-      <w:r>
-        <w:rPr>
-          <w:bCs/>
-          <w:szCs w:val="28"/>
-        </w:rPr>
-        <w:t>with a</w:t>
-      </w:r>
-      <w:r>
-        <w:rPr>
-          <w:bCs/>
-          <w:szCs w:val="28"/>
-        </w:rPr>
-        <w:t xml:space="preserve"> smart phone or </w:t>
-      </w:r>
-      <w:r>
-        <w:rPr>
-          <w:bCs/>
-          <w:szCs w:val="28"/>
-        </w:rPr>
-        <w:t xml:space="preserve">a </w:t>
-      </w:r>
-      <w:r>
-        <w:rPr>
-          <w:bCs/>
-          <w:szCs w:val="28"/>
-        </w:rPr>
-        <w:t>laptop</w:t>
-      </w:r>
-      <w:r>
-        <w:rPr>
-          <w:bCs/>
-          <w:szCs w:val="28"/>
-        </w:rPr>
-        <w:t>/computer</w:t>
-      </w:r>
-      <w:r>
-        <w:rPr>
-          <w:bCs/>
-          <w:szCs w:val="28"/>
-        </w:rPr>
-        <w:t xml:space="preserve"> </w:t>
-      </w:r>
-      <w:r>
-        <w:rPr>
-          <w:bCs/>
-          <w:szCs w:val="28"/>
-        </w:rPr>
-        <w:t>with</w:t>
-      </w:r>
-      <w:r>
-        <w:rPr>
-          <w:bCs/>
-          <w:szCs w:val="28"/>
-        </w:rPr>
-        <w:t xml:space="preserve"> Internet connection. </w:t>
-      </w:r>
-      <w:r>
-        <w:rPr>
-          <w:bCs/>
-          <w:szCs w:val="28"/>
-        </w:rPr>
-        <w:t>The system will have</w:t>
-      </w:r>
-      <w:r>
-        <w:rPr>
-          <w:bCs/>
-          <w:szCs w:val="28"/>
-        </w:rPr>
-        <w:t xml:space="preserve"> the</w:t>
-      </w:r>
-      <w:r>
-        <w:rPr>
-          <w:bCs/>
-          <w:szCs w:val="28"/>
-        </w:rPr>
-        <w:t xml:space="preserve"> following functions:</w:t>
-      </w:r>
     </w:p>
     <w:p>
       <w:pPr>
-        <w:pStyle w:val="Heading3"/>
-        <w:rPr>
-          <w:rStyle w:val="Heading3Char"/>
-          <w:b/>
-          <w:bCs/>
-        </w:rPr>
-      </w:pPr>
-      <w:r>
-        <w:rPr>
-          <w:rStyle w:val="Heading3Char"/>
-          <w:b/>
-          <w:bCs/>
-        </w:rPr>
-        <w:t xml:space="preserve"> </w:t>
-      </w:r>
-      <w:bookmarkStart w:id="14" w:name="_Toc419529639"/>
-      <w:r>
-        <w:rPr>
-          <w:rStyle w:val="Heading3Char"/>
-          <w:b/>
-          <w:bCs/>
-        </w:rPr>
-        <w:t>Feature functions</w:t>
+        <w:pStyle w:val="Heading2"/>
+        <w:jc w:val="both"/>
+      </w:pPr>
+      <w:bookmarkStart w:id="14" w:name="_Toc419530049"/>
+      <w:r>
+        <w:lastRenderedPageBreak/>
+        <w:t>Proposed Solution</w:t>
       </w:r>
       <w:bookmarkEnd w:id="14"/>
     </w:p>
     <w:p>
       <w:pPr>
+        <w:pStyle w:val="Default"/>
         <w:ind w:left="360" w:firstLine="720"/>
         <w:jc w:val="both"/>
         <w:rPr>
+          <w:bCs/>
+          <w:szCs w:val="28"/>
+        </w:rPr>
+      </w:pPr>
+      <w:r>
+        <w:rPr>
+          <w:bCs/>
+          <w:szCs w:val="28"/>
+        </w:rPr>
+        <w:t xml:space="preserve">The system is intended </w:t>
+      </w:r>
+      <w:r>
+        <w:rPr>
+          <w:bCs/>
+          <w:szCs w:val="28"/>
+        </w:rPr>
+        <w:t>for using</w:t>
+      </w:r>
+      <w:r>
+        <w:rPr>
+          <w:bCs/>
+          <w:szCs w:val="28"/>
+        </w:rPr>
+        <w:t xml:space="preserve"> by </w:t>
+      </w:r>
+      <w:r>
+        <w:rPr>
+          <w:bCs/>
+          <w:szCs w:val="28"/>
+        </w:rPr>
+        <w:t>those</w:t>
+      </w:r>
+      <w:r>
+        <w:rPr>
+          <w:bCs/>
+          <w:szCs w:val="28"/>
+        </w:rPr>
+        <w:t xml:space="preserve"> </w:t>
+      </w:r>
+      <w:r>
+        <w:rPr>
+          <w:bCs/>
+          <w:szCs w:val="28"/>
+        </w:rPr>
+        <w:t>with a</w:t>
+      </w:r>
+      <w:r>
+        <w:rPr>
+          <w:bCs/>
+          <w:szCs w:val="28"/>
+        </w:rPr>
+        <w:t xml:space="preserve"> smart phone or </w:t>
+      </w:r>
+      <w:r>
+        <w:rPr>
+          <w:bCs/>
+          <w:szCs w:val="28"/>
+        </w:rPr>
+        <w:t xml:space="preserve">a </w:t>
+      </w:r>
+      <w:r>
+        <w:rPr>
+          <w:bCs/>
+          <w:szCs w:val="28"/>
+        </w:rPr>
+        <w:t>laptop</w:t>
+      </w:r>
+      <w:r>
+        <w:rPr>
+          <w:bCs/>
+          <w:szCs w:val="28"/>
+        </w:rPr>
+        <w:t>/computer</w:t>
+      </w:r>
+      <w:r>
+        <w:rPr>
+          <w:bCs/>
+          <w:szCs w:val="28"/>
+        </w:rPr>
+        <w:t xml:space="preserve"> </w:t>
+      </w:r>
+      <w:r>
+        <w:rPr>
+          <w:bCs/>
+          <w:szCs w:val="28"/>
+        </w:rPr>
+        <w:t>with</w:t>
+      </w:r>
+      <w:r>
+        <w:rPr>
+          <w:bCs/>
+          <w:szCs w:val="28"/>
+        </w:rPr>
+        <w:t xml:space="preserve"> Internet connection. </w:t>
+      </w:r>
+      <w:r>
+        <w:rPr>
+          <w:bCs/>
+          <w:szCs w:val="28"/>
+        </w:rPr>
+        <w:t>The system will have</w:t>
+      </w:r>
+      <w:r>
+        <w:rPr>
+          <w:bCs/>
+          <w:szCs w:val="28"/>
+        </w:rPr>
+        <w:t xml:space="preserve"> the</w:t>
+      </w:r>
+      <w:r>
+        <w:rPr>
+          <w:bCs/>
+          <w:szCs w:val="28"/>
+        </w:rPr>
+        <w:t xml:space="preserve"> following functions:</w:t>
+      </w:r>
+    </w:p>
+    <w:p>
+      <w:pPr>
+        <w:pStyle w:val="Heading3"/>
+        <w:rPr>
+          <w:rStyle w:val="Heading3Char"/>
+          <w:b/>
+          <w:bCs/>
+        </w:rPr>
+      </w:pPr>
+      <w:r>
+        <w:rPr>
+          <w:rStyle w:val="Heading3Char"/>
+          <w:b/>
+          <w:bCs/>
+        </w:rPr>
+        <w:t xml:space="preserve"> </w:t>
+      </w:r>
+      <w:bookmarkStart w:id="15" w:name="_Toc419530050"/>
+      <w:r>
+        <w:rPr>
+          <w:rStyle w:val="Heading3Char"/>
+          <w:b/>
+          <w:bCs/>
+        </w:rPr>
+        <w:t>Feature functions</w:t>
+      </w:r>
+      <w:bookmarkEnd w:id="15"/>
+    </w:p>
+    <w:p>
+      <w:pPr>
+        <w:ind w:left="360" w:firstLine="720"/>
+        <w:jc w:val="both"/>
+        <w:rPr>
           <w:rFonts w:ascii="Cambria" w:hAnsi="Cambria" w:cs="Cambria"/>
           <w:bCs/>
           <w:color w:val="000000"/>
@@ -3227,7 +3207,7 @@
       <w:r>
         <w:t xml:space="preserve"> </w:t>
       </w:r>
-      <w:bookmarkStart w:id="15" w:name="_Toc419529640"/>
+      <w:bookmarkStart w:id="16" w:name="_Toc419530051"/>
       <w:r>
         <w:t>Advantage</w:t>
       </w:r>
@@ -3240,7 +3220,7 @@
       <w:r>
         <w:t>s</w:t>
       </w:r>
-      <w:bookmarkEnd w:id="15"/>
+      <w:bookmarkEnd w:id="16"/>
     </w:p>
     <w:p>
       <w:pPr>
@@ -3473,14 +3453,14 @@
         <w:pStyle w:val="Heading2"/>
         <w:jc w:val="both"/>
       </w:pPr>
-      <w:bookmarkStart w:id="16" w:name="_Toc419529641"/>
+      <w:bookmarkStart w:id="17" w:name="_Toc419530052"/>
       <w:r>
         <w:t>Functional Requirement</w:t>
       </w:r>
       <w:r>
         <w:t>s</w:t>
       </w:r>
-      <w:bookmarkEnd w:id="16"/>
+      <w:bookmarkEnd w:id="17"/>
     </w:p>
     <w:p>
       <w:pPr>
@@ -3522,14 +3502,14 @@
       <w:r>
         <w:t xml:space="preserve"> </w:t>
       </w:r>
-      <w:bookmarkStart w:id="17" w:name="_Toc419529642"/>
+      <w:bookmarkStart w:id="18" w:name="_Toc419530053"/>
       <w:r>
         <w:t>Data</w:t>
       </w:r>
       <w:r>
         <w:t xml:space="preserve"> Management</w:t>
       </w:r>
-      <w:bookmarkEnd w:id="17"/>
+      <w:bookmarkEnd w:id="18"/>
     </w:p>
     <w:p>
       <w:pPr>
@@ -3562,14 +3542,14 @@
       <w:r>
         <w:t xml:space="preserve"> </w:t>
       </w:r>
-      <w:bookmarkStart w:id="18" w:name="_Toc419529643"/>
+      <w:bookmarkStart w:id="19" w:name="_Toc419530054"/>
       <w:r>
         <w:t>User</w:t>
       </w:r>
       <w:r>
         <w:t xml:space="preserve"> Management</w:t>
       </w:r>
-      <w:bookmarkEnd w:id="18"/>
+      <w:bookmarkEnd w:id="19"/>
     </w:p>
     <w:p>
       <w:pPr>
@@ -3609,14 +3589,14 @@
       <w:r>
         <w:t xml:space="preserve"> </w:t>
       </w:r>
-      <w:bookmarkStart w:id="19" w:name="_Toc419529644"/>
+      <w:bookmarkStart w:id="20" w:name="_Toc419530055"/>
       <w:r>
         <w:t>Dictionary</w:t>
       </w:r>
       <w:r>
         <w:t xml:space="preserve"> Management</w:t>
       </w:r>
-      <w:bookmarkEnd w:id="19"/>
+      <w:bookmarkEnd w:id="20"/>
     </w:p>
     <w:p>
       <w:pPr>
@@ -3648,12 +3628,10 @@
       <w:r>
         <w:t xml:space="preserve"> </w:t>
       </w:r>
-      <w:bookmarkStart w:id="20" w:name="_Toc419529645"/>
+      <w:bookmarkStart w:id="21" w:name="_Toc419530056"/>
       <w:r>
         <w:t>Users’ functions:</w:t>
       </w:r>
-      <w:bookmarkStart w:id="21" w:name="_GoBack"/>
-      <w:bookmarkEnd w:id="20"/>
       <w:bookmarkEnd w:id="21"/>
     </w:p>
     <w:p>
@@ -3715,7 +3693,7 @@
         <w:pStyle w:val="Heading2"/>
         <w:jc w:val="both"/>
       </w:pPr>
-      <w:bookmarkStart w:id="22" w:name="_Toc419529646"/>
+      <w:bookmarkStart w:id="22" w:name="_Toc419530057"/>
       <w:r>
         <w:t>Role and Responsibility</w:t>
       </w:r>
@@ -3724,7 +3702,6 @@
         <w:t xml:space="preserve"> </w:t>
       </w:r>
     </w:p>
-    <w:p/>
     <w:tbl>
       <w:tblPr>
         <w:tblStyle w:val="LightShading-Accent5"/>
@@ -4322,7 +4299,6 @@
               <w:rPr>
                 <w:szCs w:val="28"/>
               </w:rPr>
-              <w:lastRenderedPageBreak/>
               <w:t>5</w:t>
             </w:r>
           </w:p>
@@ -7440,7 +7416,7 @@
 </file>
 
 <file path=customXml/itemProps1.xml><?xml version="1.0" encoding="utf-8"?>
-<ds:datastoreItem xmlns:ds="http://schemas.openxmlformats.org/officeDocument/2006/customXml" ds:itemID="{FF1D8650-D6F2-455C-A03F-D0D8647CCAE7}">
+<ds:datastoreItem xmlns:ds="http://schemas.openxmlformats.org/officeDocument/2006/customXml" ds:itemID="{C63158A0-5CD1-498B-AC15-001038894E22}">
   <ds:schemaRefs>
     <ds:schemaRef ds:uri="http://schemas.openxmlformats.org/officeDocument/2006/bibliography"/>
   </ds:schemaRefs>

</xml_diff>